<commit_message>
[back-end] videoUrl instead of audio
</commit_message>
<xml_diff>
--- a/Plan_Lucru_Backend.docx
+++ b/Plan_Lucru_Backend.docx
@@ -111,8 +111,13 @@
       <w:bookmarkStart w:id="0" w:name="_5x0d5h95i329" w:colFirst="0" w:colLast="0"/>
       <w:bookmarkEnd w:id="0"/>
       <w:r>
-        <w:t>Plan de lucru</w:t>
-      </w:r>
+        <w:t xml:space="preserve">Plan de </w:t>
+      </w:r>
+      <w:proofErr w:type="spellStart"/>
+      <w:r>
+        <w:t>lucru</w:t>
+      </w:r>
+      <w:proofErr w:type="spellEnd"/>
     </w:p>
     <w:p>
       <w:pPr>
@@ -139,103 +144,602 @@
       </w:r>
     </w:p>
     <w:p>
-      <w:r>
-        <w:t xml:space="preserve">Scopul echipei de back-end este de a </w:t>
-      </w:r>
-      <w:r>
-        <w:rPr>
-          <w:b/>
-        </w:rPr>
-        <w:t>asigura colectarea eficienta a datelor</w:t>
-      </w:r>
-      <w:r>
-        <w:t xml:space="preserve"> de pe anumite website-uri de interes (sportive, mondene, stiintifice, cu continut care starneste rasul - bancuri, informationale - stiri, vreme), date ce ulterior se vor concretiza in </w:t>
-      </w:r>
+      <w:proofErr w:type="spellStart"/>
+      <w:r>
+        <w:t>Scopul</w:t>
+      </w:r>
+      <w:proofErr w:type="spellEnd"/>
+      <w:r>
+        <w:t xml:space="preserve"> </w:t>
+      </w:r>
+      <w:proofErr w:type="spellStart"/>
+      <w:r>
+        <w:t>echipei</w:t>
+      </w:r>
+      <w:proofErr w:type="spellEnd"/>
+      <w:r>
+        <w:t xml:space="preserve"> de back-end </w:t>
+      </w:r>
+      <w:proofErr w:type="spellStart"/>
+      <w:proofErr w:type="gramStart"/>
+      <w:r>
+        <w:t>este</w:t>
+      </w:r>
+      <w:proofErr w:type="spellEnd"/>
+      <w:proofErr w:type="gramEnd"/>
+      <w:r>
+        <w:t xml:space="preserve"> de a </w:t>
+      </w:r>
+      <w:proofErr w:type="spellStart"/>
+      <w:r>
+        <w:rPr>
+          <w:b/>
+        </w:rPr>
+        <w:t>asigura</w:t>
+      </w:r>
+      <w:proofErr w:type="spellEnd"/>
+      <w:r>
+        <w:rPr>
+          <w:b/>
+        </w:rPr>
+        <w:t xml:space="preserve"> </w:t>
+      </w:r>
+      <w:proofErr w:type="spellStart"/>
+      <w:r>
+        <w:rPr>
+          <w:b/>
+        </w:rPr>
+        <w:t>colectarea</w:t>
+      </w:r>
+      <w:proofErr w:type="spellEnd"/>
+      <w:r>
+        <w:rPr>
+          <w:b/>
+        </w:rPr>
+        <w:t xml:space="preserve"> </w:t>
+      </w:r>
+      <w:proofErr w:type="spellStart"/>
+      <w:r>
+        <w:rPr>
+          <w:b/>
+        </w:rPr>
+        <w:t>eficienta</w:t>
+      </w:r>
+      <w:proofErr w:type="spellEnd"/>
+      <w:r>
+        <w:rPr>
+          <w:b/>
+        </w:rPr>
+        <w:t xml:space="preserve"> a </w:t>
+      </w:r>
+      <w:proofErr w:type="spellStart"/>
+      <w:r>
+        <w:rPr>
+          <w:b/>
+        </w:rPr>
+        <w:t>datelor</w:t>
+      </w:r>
+      <w:proofErr w:type="spellEnd"/>
+      <w:r>
+        <w:t xml:space="preserve"> de </w:t>
+      </w:r>
+      <w:proofErr w:type="spellStart"/>
+      <w:r>
+        <w:t>pe</w:t>
+      </w:r>
+      <w:proofErr w:type="spellEnd"/>
+      <w:r>
+        <w:t xml:space="preserve"> </w:t>
+      </w:r>
+      <w:proofErr w:type="spellStart"/>
+      <w:r>
+        <w:t>anumite</w:t>
+      </w:r>
+      <w:proofErr w:type="spellEnd"/>
+      <w:r>
+        <w:t xml:space="preserve"> website-</w:t>
+      </w:r>
+      <w:proofErr w:type="spellStart"/>
+      <w:r>
+        <w:t>uri</w:t>
+      </w:r>
+      <w:proofErr w:type="spellEnd"/>
+      <w:r>
+        <w:t xml:space="preserve"> de </w:t>
+      </w:r>
+      <w:proofErr w:type="spellStart"/>
+      <w:r>
+        <w:t>interes</w:t>
+      </w:r>
+      <w:proofErr w:type="spellEnd"/>
+      <w:r>
+        <w:t xml:space="preserve"> (sportive, </w:t>
+      </w:r>
+      <w:proofErr w:type="spellStart"/>
+      <w:r>
+        <w:t>mondene</w:t>
+      </w:r>
+      <w:proofErr w:type="spellEnd"/>
+      <w:r>
+        <w:t xml:space="preserve">, </w:t>
+      </w:r>
+      <w:proofErr w:type="spellStart"/>
+      <w:r>
+        <w:t>stiintifice</w:t>
+      </w:r>
+      <w:proofErr w:type="spellEnd"/>
+      <w:r>
+        <w:t xml:space="preserve">, cu </w:t>
+      </w:r>
+      <w:proofErr w:type="spellStart"/>
+      <w:r>
+        <w:t>continut</w:t>
+      </w:r>
+      <w:proofErr w:type="spellEnd"/>
+      <w:r>
+        <w:t xml:space="preserve"> care </w:t>
+      </w:r>
+      <w:proofErr w:type="spellStart"/>
+      <w:r>
+        <w:t>starneste</w:t>
+      </w:r>
+      <w:proofErr w:type="spellEnd"/>
+      <w:r>
+        <w:t xml:space="preserve"> </w:t>
+      </w:r>
+      <w:proofErr w:type="spellStart"/>
+      <w:r>
+        <w:t>rasul</w:t>
+      </w:r>
+      <w:proofErr w:type="spellEnd"/>
+      <w:r>
+        <w:t xml:space="preserve"> - </w:t>
+      </w:r>
+      <w:proofErr w:type="spellStart"/>
+      <w:r>
+        <w:t>bancuri</w:t>
+      </w:r>
+      <w:proofErr w:type="spellEnd"/>
+      <w:r>
+        <w:t xml:space="preserve">, </w:t>
+      </w:r>
+      <w:proofErr w:type="spellStart"/>
+      <w:r>
+        <w:t>informationale</w:t>
+      </w:r>
+      <w:proofErr w:type="spellEnd"/>
+      <w:r>
+        <w:t xml:space="preserve"> - </w:t>
+      </w:r>
+      <w:proofErr w:type="spellStart"/>
+      <w:r>
+        <w:t>stiri</w:t>
+      </w:r>
+      <w:proofErr w:type="spellEnd"/>
+      <w:r>
+        <w:t xml:space="preserve">, </w:t>
+      </w:r>
+      <w:proofErr w:type="spellStart"/>
+      <w:r>
+        <w:t>vreme</w:t>
+      </w:r>
+      <w:proofErr w:type="spellEnd"/>
+      <w:r>
+        <w:t xml:space="preserve">), date </w:t>
+      </w:r>
+      <w:proofErr w:type="spellStart"/>
+      <w:r>
+        <w:t>ce</w:t>
+      </w:r>
+      <w:proofErr w:type="spellEnd"/>
+      <w:r>
+        <w:t xml:space="preserve"> ulterior se </w:t>
+      </w:r>
+      <w:proofErr w:type="spellStart"/>
+      <w:r>
+        <w:t>vor</w:t>
+      </w:r>
+      <w:proofErr w:type="spellEnd"/>
+      <w:r>
+        <w:t xml:space="preserve"> </w:t>
+      </w:r>
+      <w:proofErr w:type="spellStart"/>
+      <w:r>
+        <w:t>concretiza</w:t>
+      </w:r>
+      <w:proofErr w:type="spellEnd"/>
+      <w:r>
+        <w:t xml:space="preserve"> in </w:t>
+      </w:r>
+      <w:proofErr w:type="spellStart"/>
       <w:r>
         <w:rPr>
           <w:b/>
         </w:rPr>
         <w:t>articole</w:t>
       </w:r>
+      <w:proofErr w:type="spellEnd"/>
       <w:r>
         <w:t xml:space="preserve">. </w:t>
       </w:r>
-      <w:r>
-        <w:rPr>
-          <w:b/>
-        </w:rPr>
-        <w:t>Colectarea datelor</w:t>
-      </w:r>
-      <w:r>
-        <w:t xml:space="preserve"> va fi </w:t>
-      </w:r>
+      <w:proofErr w:type="spellStart"/>
+      <w:r>
+        <w:rPr>
+          <w:b/>
+        </w:rPr>
+        <w:t>Colectarea</w:t>
+      </w:r>
+      <w:proofErr w:type="spellEnd"/>
+      <w:r>
+        <w:rPr>
+          <w:b/>
+        </w:rPr>
+        <w:t xml:space="preserve"> </w:t>
+      </w:r>
+      <w:proofErr w:type="spellStart"/>
+      <w:r>
+        <w:rPr>
+          <w:b/>
+        </w:rPr>
+        <w:t>datelor</w:t>
+      </w:r>
+      <w:proofErr w:type="spellEnd"/>
+      <w:r>
+        <w:t xml:space="preserve"> </w:t>
+      </w:r>
+      <w:proofErr w:type="spellStart"/>
+      <w:proofErr w:type="gramStart"/>
+      <w:r>
+        <w:t>va</w:t>
+      </w:r>
+      <w:proofErr w:type="spellEnd"/>
+      <w:proofErr w:type="gramEnd"/>
+      <w:r>
+        <w:t xml:space="preserve"> fi </w:t>
+      </w:r>
+      <w:proofErr w:type="spellStart"/>
       <w:r>
         <w:rPr>
           <w:b/>
         </w:rPr>
         <w:t>automatizata</w:t>
       </w:r>
-      <w:r>
-        <w:t xml:space="preserve"> pe partea de server ast</w:t>
-      </w:r>
-      <w:r>
-        <w:t xml:space="preserve">fel: la un anumit interval de timp, se va face o cautare de articole noi cu ajutorul </w:t>
-      </w:r>
+      <w:proofErr w:type="spellEnd"/>
+      <w:r>
+        <w:t xml:space="preserve"> </w:t>
+      </w:r>
+      <w:proofErr w:type="spellStart"/>
+      <w:r>
+        <w:t>pe</w:t>
+      </w:r>
+      <w:proofErr w:type="spellEnd"/>
+      <w:r>
+        <w:t xml:space="preserve"> </w:t>
+      </w:r>
+      <w:proofErr w:type="spellStart"/>
+      <w:r>
+        <w:t>partea</w:t>
+      </w:r>
+      <w:proofErr w:type="spellEnd"/>
+      <w:r>
+        <w:t xml:space="preserve"> de server </w:t>
+      </w:r>
+      <w:proofErr w:type="spellStart"/>
+      <w:r>
+        <w:t>astfel</w:t>
+      </w:r>
+      <w:proofErr w:type="spellEnd"/>
+      <w:r>
+        <w:t xml:space="preserve">: la un </w:t>
+      </w:r>
+      <w:proofErr w:type="spellStart"/>
+      <w:r>
+        <w:t>anumit</w:t>
+      </w:r>
+      <w:proofErr w:type="spellEnd"/>
+      <w:r>
+        <w:t xml:space="preserve"> interval de </w:t>
+      </w:r>
+      <w:proofErr w:type="spellStart"/>
+      <w:r>
+        <w:t>timp</w:t>
+      </w:r>
+      <w:proofErr w:type="spellEnd"/>
+      <w:r>
+        <w:t xml:space="preserve">, se </w:t>
+      </w:r>
+      <w:proofErr w:type="spellStart"/>
+      <w:r>
+        <w:t>va</w:t>
+      </w:r>
+      <w:proofErr w:type="spellEnd"/>
+      <w:r>
+        <w:t xml:space="preserve"> face o </w:t>
+      </w:r>
+      <w:proofErr w:type="spellStart"/>
+      <w:r>
+        <w:t>cautare</w:t>
+      </w:r>
+      <w:proofErr w:type="spellEnd"/>
+      <w:r>
+        <w:t xml:space="preserve"> de </w:t>
+      </w:r>
+      <w:proofErr w:type="spellStart"/>
+      <w:r>
+        <w:t>articole</w:t>
+      </w:r>
+      <w:proofErr w:type="spellEnd"/>
+      <w:r>
+        <w:t xml:space="preserve"> </w:t>
+      </w:r>
+      <w:proofErr w:type="spellStart"/>
+      <w:r>
+        <w:t>noi</w:t>
+      </w:r>
+      <w:proofErr w:type="spellEnd"/>
+      <w:r>
+        <w:t xml:space="preserve"> cu </w:t>
+      </w:r>
+      <w:proofErr w:type="spellStart"/>
+      <w:r>
+        <w:t>ajutorul</w:t>
+      </w:r>
+      <w:proofErr w:type="spellEnd"/>
+      <w:r>
+        <w:t xml:space="preserve"> </w:t>
+      </w:r>
+      <w:proofErr w:type="spellStart"/>
       <w:r>
         <w:rPr>
           <w:b/>
         </w:rPr>
         <w:t>parserelor</w:t>
       </w:r>
-      <w:r>
-        <w:t xml:space="preserve"> specifice fiecarui website. </w:t>
-      </w:r>
-    </w:p>
-    <w:p>
-      <w:r>
-        <w:t xml:space="preserve">Articolele vor fi stocate intr-o baza de date de tip </w:t>
-      </w:r>
+      <w:proofErr w:type="spellEnd"/>
+      <w:r>
+        <w:t xml:space="preserve"> </w:t>
+      </w:r>
+      <w:proofErr w:type="spellStart"/>
+      <w:r>
+        <w:t>specifice</w:t>
+      </w:r>
+      <w:proofErr w:type="spellEnd"/>
+      <w:r>
+        <w:t xml:space="preserve"> </w:t>
+      </w:r>
+      <w:proofErr w:type="spellStart"/>
+      <w:r>
+        <w:t>fiecarui</w:t>
+      </w:r>
+      <w:proofErr w:type="spellEnd"/>
+      <w:r>
+        <w:t xml:space="preserve"> website. </w:t>
+      </w:r>
+    </w:p>
+    <w:p>
+      <w:proofErr w:type="spellStart"/>
+      <w:r>
+        <w:t>Articolele</w:t>
+      </w:r>
+      <w:proofErr w:type="spellEnd"/>
+      <w:r>
+        <w:t xml:space="preserve"> </w:t>
+      </w:r>
+      <w:proofErr w:type="spellStart"/>
+      <w:r>
+        <w:t>vor</w:t>
+      </w:r>
+      <w:proofErr w:type="spellEnd"/>
+      <w:r>
+        <w:t xml:space="preserve"> fi </w:t>
+      </w:r>
+      <w:proofErr w:type="spellStart"/>
+      <w:r>
+        <w:t>stocate</w:t>
+      </w:r>
+      <w:proofErr w:type="spellEnd"/>
+      <w:r>
+        <w:t xml:space="preserve"> </w:t>
+      </w:r>
+      <w:proofErr w:type="spellStart"/>
+      <w:r>
+        <w:t>intr</w:t>
+      </w:r>
+      <w:proofErr w:type="spellEnd"/>
+      <w:r>
+        <w:t xml:space="preserve">-o </w:t>
+      </w:r>
+      <w:proofErr w:type="spellStart"/>
+      <w:r>
+        <w:t>baza</w:t>
+      </w:r>
+      <w:proofErr w:type="spellEnd"/>
+      <w:r>
+        <w:t xml:space="preserve"> de date de tip </w:t>
+      </w:r>
+      <w:proofErr w:type="spellStart"/>
       <w:r>
         <w:rPr>
           <w:b/>
         </w:rPr>
         <w:t>MongoDB</w:t>
       </w:r>
-      <w:r>
-        <w:t xml:space="preserve">. Vom folosi acest tip de baza de date deoarece este </w:t>
-      </w:r>
-      <w:r>
-        <w:rPr>
-          <w:b/>
-        </w:rPr>
-        <w:t>potrivita pentru u</w:t>
-      </w:r>
-      <w:r>
-        <w:rPr>
-          <w:b/>
-        </w:rPr>
-        <w:t>n volum mare de date</w:t>
-      </w:r>
-      <w:r>
-        <w:t xml:space="preserve">, se poate </w:t>
-      </w:r>
+      <w:proofErr w:type="spellEnd"/>
+      <w:r>
+        <w:t xml:space="preserve">. </w:t>
+      </w:r>
+      <w:proofErr w:type="spellStart"/>
+      <w:r>
+        <w:t>Vom</w:t>
+      </w:r>
+      <w:proofErr w:type="spellEnd"/>
+      <w:r>
+        <w:t xml:space="preserve"> </w:t>
+      </w:r>
+      <w:proofErr w:type="spellStart"/>
+      <w:r>
+        <w:t>folosi</w:t>
+      </w:r>
+      <w:proofErr w:type="spellEnd"/>
+      <w:r>
+        <w:t xml:space="preserve"> </w:t>
+      </w:r>
+      <w:proofErr w:type="spellStart"/>
+      <w:r>
+        <w:t>acest</w:t>
+      </w:r>
+      <w:proofErr w:type="spellEnd"/>
+      <w:r>
+        <w:t xml:space="preserve"> tip de </w:t>
+      </w:r>
+      <w:proofErr w:type="spellStart"/>
+      <w:r>
+        <w:t>baza</w:t>
+      </w:r>
+      <w:proofErr w:type="spellEnd"/>
+      <w:r>
+        <w:t xml:space="preserve"> de date </w:t>
+      </w:r>
+      <w:proofErr w:type="spellStart"/>
+      <w:r>
+        <w:t>deoarece</w:t>
+      </w:r>
+      <w:proofErr w:type="spellEnd"/>
+      <w:r>
+        <w:t xml:space="preserve"> </w:t>
+      </w:r>
+      <w:proofErr w:type="spellStart"/>
+      <w:proofErr w:type="gramStart"/>
+      <w:r>
+        <w:t>este</w:t>
+      </w:r>
+      <w:proofErr w:type="spellEnd"/>
+      <w:proofErr w:type="gramEnd"/>
+      <w:r>
+        <w:t xml:space="preserve"> </w:t>
+      </w:r>
+      <w:proofErr w:type="spellStart"/>
+      <w:r>
+        <w:rPr>
+          <w:b/>
+        </w:rPr>
+        <w:t>potrivita</w:t>
+      </w:r>
+      <w:proofErr w:type="spellEnd"/>
+      <w:r>
+        <w:rPr>
+          <w:b/>
+        </w:rPr>
+        <w:t xml:space="preserve"> </w:t>
+      </w:r>
+      <w:proofErr w:type="spellStart"/>
+      <w:r>
+        <w:rPr>
+          <w:b/>
+        </w:rPr>
+        <w:t>pentru</w:t>
+      </w:r>
+      <w:proofErr w:type="spellEnd"/>
+      <w:r>
+        <w:rPr>
+          <w:b/>
+        </w:rPr>
+        <w:t xml:space="preserve"> un </w:t>
+      </w:r>
+      <w:proofErr w:type="spellStart"/>
+      <w:r>
+        <w:rPr>
+          <w:b/>
+        </w:rPr>
+        <w:t>volum</w:t>
+      </w:r>
+      <w:proofErr w:type="spellEnd"/>
+      <w:r>
+        <w:rPr>
+          <w:b/>
+        </w:rPr>
+        <w:t xml:space="preserve"> mare de date</w:t>
+      </w:r>
+      <w:r>
+        <w:t xml:space="preserve">, se </w:t>
+      </w:r>
+      <w:proofErr w:type="spellStart"/>
+      <w:r>
+        <w:t>poate</w:t>
+      </w:r>
+      <w:proofErr w:type="spellEnd"/>
+      <w:r>
+        <w:t xml:space="preserve"> </w:t>
+      </w:r>
+      <w:proofErr w:type="spellStart"/>
       <w:r>
         <w:rPr>
           <w:b/>
         </w:rPr>
         <w:t>organiza</w:t>
       </w:r>
-      <w:r>
-        <w:t xml:space="preserve"> si </w:t>
-      </w:r>
+      <w:proofErr w:type="spellEnd"/>
+      <w:r>
+        <w:t xml:space="preserve"> </w:t>
+      </w:r>
+      <w:proofErr w:type="spellStart"/>
+      <w:r>
+        <w:t>si</w:t>
+      </w:r>
+      <w:proofErr w:type="spellEnd"/>
+      <w:r>
+        <w:t xml:space="preserve"> </w:t>
+      </w:r>
+      <w:proofErr w:type="spellStart"/>
       <w:r>
         <w:rPr>
           <w:b/>
         </w:rPr>
         <w:t>structura</w:t>
       </w:r>
-      <w:r>
-        <w:t xml:space="preserve"> intr-un mod facil (orientata pe documente </w:t>
+      <w:proofErr w:type="spellEnd"/>
+      <w:r>
+        <w:t xml:space="preserve"> </w:t>
+      </w:r>
+      <w:proofErr w:type="spellStart"/>
+      <w:r>
+        <w:t>intr</w:t>
+      </w:r>
+      <w:proofErr w:type="spellEnd"/>
+      <w:r>
+        <w:t xml:space="preserve">-un mod </w:t>
+      </w:r>
+      <w:proofErr w:type="spellStart"/>
+      <w:r>
+        <w:t>facil</w:t>
+      </w:r>
+      <w:proofErr w:type="spellEnd"/>
+      <w:r>
+        <w:t xml:space="preserve"> (</w:t>
+      </w:r>
+      <w:proofErr w:type="spellStart"/>
+      <w:r>
+        <w:t>orientata</w:t>
+      </w:r>
+      <w:proofErr w:type="spellEnd"/>
+      <w:r>
+        <w:t xml:space="preserve"> </w:t>
+      </w:r>
+      <w:proofErr w:type="spellStart"/>
+      <w:r>
+        <w:t>pe</w:t>
+      </w:r>
+      <w:proofErr w:type="spellEnd"/>
+      <w:r>
+        <w:t xml:space="preserve"> </w:t>
+      </w:r>
+      <w:proofErr w:type="spellStart"/>
+      <w:r>
+        <w:t>documente</w:t>
+      </w:r>
+      <w:proofErr w:type="spellEnd"/>
+      <w:r>
+        <w:t xml:space="preserve"> </w:t>
       </w:r>
       <w:r>
         <w:rPr>
@@ -252,24 +756,55 @@
         </w:rPr>
         <w:t xml:space="preserve"> </w:t>
       </w:r>
-      <w:r>
-        <w:t xml:space="preserve">este </w:t>
-      </w:r>
+      <w:proofErr w:type="spellStart"/>
+      <w:r>
+        <w:t>este</w:t>
+      </w:r>
+      <w:proofErr w:type="spellEnd"/>
+      <w:r>
+        <w:t xml:space="preserve"> </w:t>
+      </w:r>
+      <w:proofErr w:type="spellStart"/>
       <w:r>
         <w:rPr>
           <w:b/>
         </w:rPr>
         <w:t>rapida</w:t>
       </w:r>
-      <w:r>
-        <w:t xml:space="preserve"> si </w:t>
-      </w:r>
-      <w:r>
-        <w:rPr>
-          <w:b/>
-        </w:rPr>
-        <w:t>usor utilizabila</w:t>
-      </w:r>
+      <w:proofErr w:type="spellEnd"/>
+      <w:r>
+        <w:t xml:space="preserve"> </w:t>
+      </w:r>
+      <w:proofErr w:type="spellStart"/>
+      <w:r>
+        <w:t>si</w:t>
+      </w:r>
+      <w:proofErr w:type="spellEnd"/>
+      <w:r>
+        <w:t xml:space="preserve"> </w:t>
+      </w:r>
+      <w:proofErr w:type="spellStart"/>
+      <w:r>
+        <w:rPr>
+          <w:b/>
+        </w:rPr>
+        <w:t>usor</w:t>
+      </w:r>
+      <w:proofErr w:type="spellEnd"/>
+      <w:r>
+        <w:rPr>
+          <w:b/>
+        </w:rPr>
+        <w:t xml:space="preserve"> </w:t>
+      </w:r>
+      <w:proofErr w:type="spellStart"/>
+      <w:r>
+        <w:rPr>
+          <w:b/>
+        </w:rPr>
+        <w:t>utilizabila</w:t>
+      </w:r>
+      <w:proofErr w:type="spellEnd"/>
       <w:r>
         <w:t>.</w:t>
       </w:r>
@@ -284,13 +819,239 @@
         <w:rPr>
           <w:b/>
         </w:rPr>
-        <w:t>In final, ne asteptam ca serverul sa raspunda cat mai rapid la cererile clientului(browser-ului), astfel incat experienta</w:t>
-      </w:r>
-      <w:r>
-        <w:rPr>
-          <w:b/>
-        </w:rPr>
-        <w:t xml:space="preserve"> utilizatorului(UX) sa fie cat mai placuta.</w:t>
+        <w:t xml:space="preserve">In final, ne </w:t>
+      </w:r>
+      <w:proofErr w:type="spellStart"/>
+      <w:r>
+        <w:rPr>
+          <w:b/>
+        </w:rPr>
+        <w:t>asteptam</w:t>
+      </w:r>
+      <w:proofErr w:type="spellEnd"/>
+      <w:r>
+        <w:rPr>
+          <w:b/>
+        </w:rPr>
+        <w:t xml:space="preserve"> </w:t>
+      </w:r>
+      <w:proofErr w:type="spellStart"/>
+      <w:r>
+        <w:rPr>
+          <w:b/>
+        </w:rPr>
+        <w:t>ca</w:t>
+      </w:r>
+      <w:proofErr w:type="spellEnd"/>
+      <w:r>
+        <w:rPr>
+          <w:b/>
+        </w:rPr>
+        <w:t xml:space="preserve"> </w:t>
+      </w:r>
+      <w:proofErr w:type="spellStart"/>
+      <w:r>
+        <w:rPr>
+          <w:b/>
+        </w:rPr>
+        <w:t>serverul</w:t>
+      </w:r>
+      <w:proofErr w:type="spellEnd"/>
+      <w:r>
+        <w:rPr>
+          <w:b/>
+        </w:rPr>
+        <w:t xml:space="preserve"> </w:t>
+      </w:r>
+      <w:proofErr w:type="spellStart"/>
+      <w:r>
+        <w:rPr>
+          <w:b/>
+        </w:rPr>
+        <w:t>sa</w:t>
+      </w:r>
+      <w:proofErr w:type="spellEnd"/>
+      <w:r>
+        <w:rPr>
+          <w:b/>
+        </w:rPr>
+        <w:t xml:space="preserve"> </w:t>
+      </w:r>
+      <w:proofErr w:type="spellStart"/>
+      <w:r>
+        <w:rPr>
+          <w:b/>
+        </w:rPr>
+        <w:t>raspunda</w:t>
+      </w:r>
+      <w:proofErr w:type="spellEnd"/>
+      <w:r>
+        <w:rPr>
+          <w:b/>
+        </w:rPr>
+        <w:t xml:space="preserve"> cat </w:t>
+      </w:r>
+      <w:proofErr w:type="spellStart"/>
+      <w:r>
+        <w:rPr>
+          <w:b/>
+        </w:rPr>
+        <w:t>mai</w:t>
+      </w:r>
+      <w:proofErr w:type="spellEnd"/>
+      <w:r>
+        <w:rPr>
+          <w:b/>
+        </w:rPr>
+        <w:t xml:space="preserve"> rapid la </w:t>
+      </w:r>
+      <w:proofErr w:type="spellStart"/>
+      <w:r>
+        <w:rPr>
+          <w:b/>
+        </w:rPr>
+        <w:t>cererile</w:t>
+      </w:r>
+      <w:proofErr w:type="spellEnd"/>
+      <w:r>
+        <w:rPr>
+          <w:b/>
+        </w:rPr>
+        <w:t xml:space="preserve"> </w:t>
+      </w:r>
+      <w:proofErr w:type="spellStart"/>
+      <w:proofErr w:type="gramStart"/>
+      <w:r>
+        <w:rPr>
+          <w:b/>
+        </w:rPr>
+        <w:t>clientului</w:t>
+      </w:r>
+      <w:proofErr w:type="spellEnd"/>
+      <w:r>
+        <w:rPr>
+          <w:b/>
+        </w:rPr>
+        <w:t>(</w:t>
+      </w:r>
+      <w:proofErr w:type="gramEnd"/>
+      <w:r>
+        <w:rPr>
+          <w:b/>
+        </w:rPr>
+        <w:t>browser-</w:t>
+      </w:r>
+      <w:proofErr w:type="spellStart"/>
+      <w:r>
+        <w:rPr>
+          <w:b/>
+        </w:rPr>
+        <w:t>ului</w:t>
+      </w:r>
+      <w:proofErr w:type="spellEnd"/>
+      <w:r>
+        <w:rPr>
+          <w:b/>
+        </w:rPr>
+        <w:t xml:space="preserve">), </w:t>
+      </w:r>
+      <w:proofErr w:type="spellStart"/>
+      <w:r>
+        <w:rPr>
+          <w:b/>
+        </w:rPr>
+        <w:t>astfel</w:t>
+      </w:r>
+      <w:proofErr w:type="spellEnd"/>
+      <w:r>
+        <w:rPr>
+          <w:b/>
+        </w:rPr>
+        <w:t xml:space="preserve"> </w:t>
+      </w:r>
+      <w:proofErr w:type="spellStart"/>
+      <w:r>
+        <w:rPr>
+          <w:b/>
+        </w:rPr>
+        <w:t>incat</w:t>
+      </w:r>
+      <w:proofErr w:type="spellEnd"/>
+      <w:r>
+        <w:rPr>
+          <w:b/>
+        </w:rPr>
+        <w:t xml:space="preserve"> </w:t>
+      </w:r>
+      <w:proofErr w:type="spellStart"/>
+      <w:r>
+        <w:rPr>
+          <w:b/>
+        </w:rPr>
+        <w:t>experienta</w:t>
+      </w:r>
+      <w:proofErr w:type="spellEnd"/>
+      <w:r>
+        <w:rPr>
+          <w:b/>
+        </w:rPr>
+        <w:t xml:space="preserve"> </w:t>
+      </w:r>
+      <w:proofErr w:type="spellStart"/>
+      <w:r>
+        <w:rPr>
+          <w:b/>
+        </w:rPr>
+        <w:t>utilizatorului</w:t>
+      </w:r>
+      <w:proofErr w:type="spellEnd"/>
+      <w:r>
+        <w:rPr>
+          <w:b/>
+        </w:rPr>
+        <w:t xml:space="preserve">(UX) </w:t>
+      </w:r>
+      <w:proofErr w:type="spellStart"/>
+      <w:r>
+        <w:rPr>
+          <w:b/>
+        </w:rPr>
+        <w:t>sa</w:t>
+      </w:r>
+      <w:proofErr w:type="spellEnd"/>
+      <w:r>
+        <w:rPr>
+          <w:b/>
+        </w:rPr>
+        <w:t xml:space="preserve"> fie cat </w:t>
+      </w:r>
+      <w:proofErr w:type="spellStart"/>
+      <w:r>
+        <w:rPr>
+          <w:b/>
+        </w:rPr>
+        <w:t>mai</w:t>
+      </w:r>
+      <w:proofErr w:type="spellEnd"/>
+      <w:r>
+        <w:rPr>
+          <w:b/>
+        </w:rPr>
+        <w:t xml:space="preserve"> </w:t>
+      </w:r>
+      <w:proofErr w:type="spellStart"/>
+      <w:r>
+        <w:rPr>
+          <w:b/>
+        </w:rPr>
+        <w:t>placuta</w:t>
+      </w:r>
+      <w:proofErr w:type="spellEnd"/>
+      <w:r>
+        <w:rPr>
+          <w:b/>
+        </w:rPr>
+        <w:t>.</w:t>
       </w:r>
     </w:p>
     <w:p>
@@ -320,8 +1081,63 @@
       </w:r>
     </w:p>
     <w:p>
-      <w:r>
-        <w:t>Echipa care se va ocupa de partea de back-end a proiectului este formata din:</w:t>
+      <w:proofErr w:type="spellStart"/>
+      <w:r>
+        <w:t>Echipa</w:t>
+      </w:r>
+      <w:proofErr w:type="spellEnd"/>
+      <w:r>
+        <w:t xml:space="preserve"> care se </w:t>
+      </w:r>
+      <w:proofErr w:type="spellStart"/>
+      <w:proofErr w:type="gramStart"/>
+      <w:r>
+        <w:t>va</w:t>
+      </w:r>
+      <w:proofErr w:type="spellEnd"/>
+      <w:proofErr w:type="gramEnd"/>
+      <w:r>
+        <w:t xml:space="preserve"> </w:t>
+      </w:r>
+      <w:proofErr w:type="spellStart"/>
+      <w:r>
+        <w:t>ocupa</w:t>
+      </w:r>
+      <w:proofErr w:type="spellEnd"/>
+      <w:r>
+        <w:t xml:space="preserve"> de </w:t>
+      </w:r>
+      <w:proofErr w:type="spellStart"/>
+      <w:r>
+        <w:t>partea</w:t>
+      </w:r>
+      <w:proofErr w:type="spellEnd"/>
+      <w:r>
+        <w:t xml:space="preserve"> de back-end a </w:t>
+      </w:r>
+      <w:proofErr w:type="spellStart"/>
+      <w:r>
+        <w:t>proiectului</w:t>
+      </w:r>
+      <w:proofErr w:type="spellEnd"/>
+      <w:r>
+        <w:t xml:space="preserve"> </w:t>
+      </w:r>
+      <w:proofErr w:type="spellStart"/>
+      <w:r>
+        <w:t>este</w:t>
+      </w:r>
+      <w:proofErr w:type="spellEnd"/>
+      <w:r>
+        <w:t xml:space="preserve"> </w:t>
+      </w:r>
+      <w:proofErr w:type="spellStart"/>
+      <w:r>
+        <w:t>formata</w:t>
+      </w:r>
+      <w:proofErr w:type="spellEnd"/>
+      <w:r>
+        <w:t xml:space="preserve"> din:</w:t>
       </w:r>
     </w:p>
     <w:p>
@@ -334,8 +1150,13 @@
         <w:contextualSpacing/>
       </w:pPr>
       <w:r>
-        <w:t>Andrei Iulian</w:t>
-      </w:r>
+        <w:t xml:space="preserve">Andrei </w:t>
+      </w:r>
+      <w:proofErr w:type="spellStart"/>
+      <w:r>
+        <w:t>Iulian</w:t>
+      </w:r>
+      <w:proofErr w:type="spellEnd"/>
     </w:p>
     <w:p>
       <w:pPr>
@@ -346,8 +1167,13 @@
         <w:ind w:hanging="360"/>
         <w:contextualSpacing/>
       </w:pPr>
-      <w:r>
-        <w:t>Bodnar Ana Maria</w:t>
+      <w:proofErr w:type="spellStart"/>
+      <w:r>
+        <w:t>Bodnar</w:t>
+      </w:r>
+      <w:proofErr w:type="spellEnd"/>
+      <w:r>
+        <w:t xml:space="preserve"> Ana Maria</w:t>
       </w:r>
     </w:p>
     <w:p>
@@ -372,9 +1198,19 @@
         <w:ind w:hanging="360"/>
         <w:contextualSpacing/>
       </w:pPr>
-      <w:r>
-        <w:t>Corneanu Cosmina</w:t>
-      </w:r>
+      <w:proofErr w:type="spellStart"/>
+      <w:r>
+        <w:t>Corneanu</w:t>
+      </w:r>
+      <w:proofErr w:type="spellEnd"/>
+      <w:r>
+        <w:t xml:space="preserve"> </w:t>
+      </w:r>
+      <w:proofErr w:type="spellStart"/>
+      <w:r>
+        <w:t>Cosmina</w:t>
+      </w:r>
+      <w:proofErr w:type="spellEnd"/>
     </w:p>
     <w:p>
       <w:pPr>
@@ -385,8 +1221,13 @@
         <w:ind w:hanging="360"/>
         <w:contextualSpacing/>
       </w:pPr>
-      <w:r>
-        <w:t>Gherman Dan Gabriel</w:t>
+      <w:proofErr w:type="spellStart"/>
+      <w:r>
+        <w:t>Gherman</w:t>
+      </w:r>
+      <w:proofErr w:type="spellEnd"/>
+      <w:r>
+        <w:t xml:space="preserve"> Dan Gabriel</w:t>
       </w:r>
     </w:p>
     <w:p>
@@ -398,8 +1239,13 @@
         <w:ind w:hanging="360"/>
         <w:contextualSpacing/>
       </w:pPr>
-      <w:r>
-        <w:t>Huzum George</w:t>
+      <w:proofErr w:type="spellStart"/>
+      <w:r>
+        <w:t>Huzum</w:t>
+      </w:r>
+      <w:proofErr w:type="spellEnd"/>
+      <w:r>
+        <w:t xml:space="preserve"> George</w:t>
       </w:r>
     </w:p>
     <w:p>
@@ -411,8 +1257,13 @@
         <w:ind w:hanging="360"/>
         <w:contextualSpacing/>
       </w:pPr>
-      <w:r>
-        <w:t>Ionesei Gabriel</w:t>
+      <w:proofErr w:type="spellStart"/>
+      <w:r>
+        <w:t>Ionesei</w:t>
+      </w:r>
+      <w:proofErr w:type="spellEnd"/>
+      <w:r>
+        <w:t xml:space="preserve"> Gabriel</w:t>
       </w:r>
     </w:p>
     <w:p>
@@ -424,8 +1275,13 @@
         <w:ind w:hanging="360"/>
         <w:contextualSpacing/>
       </w:pPr>
-      <w:r>
-        <w:t>Maftei Ervin</w:t>
+      <w:proofErr w:type="spellStart"/>
+      <w:r>
+        <w:t>Maftei</w:t>
+      </w:r>
+      <w:proofErr w:type="spellEnd"/>
+      <w:r>
+        <w:t xml:space="preserve"> Ervin</w:t>
       </w:r>
     </w:p>
     <w:p>
@@ -437,9 +1293,27 @@
         <w:ind w:hanging="360"/>
         <w:contextualSpacing/>
       </w:pPr>
-      <w:r>
-        <w:t>Popa Anca Teodora</w:t>
-      </w:r>
+      <w:proofErr w:type="spellStart"/>
+      <w:r>
+        <w:t>Popa</w:t>
+      </w:r>
+      <w:proofErr w:type="spellEnd"/>
+      <w:r>
+        <w:t xml:space="preserve"> </w:t>
+      </w:r>
+      <w:proofErr w:type="spellStart"/>
+      <w:r>
+        <w:t>Anca</w:t>
+      </w:r>
+      <w:proofErr w:type="spellEnd"/>
+      <w:r>
+        <w:t xml:space="preserve"> </w:t>
+      </w:r>
+      <w:proofErr w:type="spellStart"/>
+      <w:r>
+        <w:t>Teodora</w:t>
+      </w:r>
+      <w:proofErr w:type="spellEnd"/>
     </w:p>
     <w:p>
       <w:pPr>
@@ -450,9 +1324,19 @@
         <w:ind w:hanging="360"/>
         <w:contextualSpacing/>
       </w:pPr>
-      <w:r>
-        <w:t>Popa Andrei Petrut</w:t>
-      </w:r>
+      <w:proofErr w:type="spellStart"/>
+      <w:r>
+        <w:t>Popa</w:t>
+      </w:r>
+      <w:proofErr w:type="spellEnd"/>
+      <w:r>
+        <w:t xml:space="preserve"> Andrei </w:t>
+      </w:r>
+      <w:proofErr w:type="spellStart"/>
+      <w:r>
+        <w:t>Petrut</w:t>
+      </w:r>
+      <w:proofErr w:type="spellEnd"/>
     </w:p>
     <w:p>
       <w:pPr>
@@ -463,8 +1347,13 @@
         <w:ind w:hanging="360"/>
         <w:contextualSpacing/>
       </w:pPr>
-      <w:r>
-        <w:t>Unghianu Anda</w:t>
+      <w:proofErr w:type="spellStart"/>
+      <w:r>
+        <w:t>Unghianu</w:t>
+      </w:r>
+      <w:proofErr w:type="spellEnd"/>
+      <w:r>
+        <w:t xml:space="preserve"> Anda</w:t>
       </w:r>
     </w:p>
     <w:p>
@@ -488,9 +1377,19 @@
         <w:ind w:hanging="360"/>
         <w:contextualSpacing/>
       </w:pPr>
-      <w:r>
-        <w:t>Impartirea sarcinilor</w:t>
-      </w:r>
+      <w:proofErr w:type="spellStart"/>
+      <w:r>
+        <w:t>Impartirea</w:t>
+      </w:r>
+      <w:proofErr w:type="spellEnd"/>
+      <w:r>
+        <w:t xml:space="preserve"> </w:t>
+      </w:r>
+      <w:proofErr w:type="spellStart"/>
+      <w:r>
+        <w:t>sarcinilor</w:t>
+      </w:r>
+      <w:proofErr w:type="spellEnd"/>
     </w:p>
     <w:p>
       <w:pPr>
@@ -501,9 +1400,27 @@
         <w:ind w:hanging="360"/>
         <w:contextualSpacing/>
       </w:pPr>
-      <w:r>
-        <w:t>Stabilirea pasilor necesari</w:t>
-      </w:r>
+      <w:proofErr w:type="spellStart"/>
+      <w:r>
+        <w:t>Stabilirea</w:t>
+      </w:r>
+      <w:proofErr w:type="spellEnd"/>
+      <w:r>
+        <w:t xml:space="preserve"> </w:t>
+      </w:r>
+      <w:proofErr w:type="spellStart"/>
+      <w:r>
+        <w:t>pasilor</w:t>
+      </w:r>
+      <w:proofErr w:type="spellEnd"/>
+      <w:r>
+        <w:t xml:space="preserve"> </w:t>
+      </w:r>
+      <w:proofErr w:type="spellStart"/>
+      <w:r>
+        <w:t>necesari</w:t>
+      </w:r>
+      <w:proofErr w:type="spellEnd"/>
     </w:p>
     <w:p>
       <w:pPr>
@@ -514,9 +1431,67 @@
         <w:ind w:hanging="360"/>
         <w:contextualSpacing/>
       </w:pPr>
-      <w:r>
-        <w:t>Repartizarea sarcinilor in functie de dorinta si experienta fiecarui membru</w:t>
-      </w:r>
+      <w:proofErr w:type="spellStart"/>
+      <w:r>
+        <w:t>Repartizarea</w:t>
+      </w:r>
+      <w:proofErr w:type="spellEnd"/>
+      <w:r>
+        <w:t xml:space="preserve"> </w:t>
+      </w:r>
+      <w:proofErr w:type="spellStart"/>
+      <w:r>
+        <w:t>sarcinilor</w:t>
+      </w:r>
+      <w:proofErr w:type="spellEnd"/>
+      <w:r>
+        <w:t xml:space="preserve"> in </w:t>
+      </w:r>
+      <w:proofErr w:type="spellStart"/>
+      <w:r>
+        <w:t>functie</w:t>
+      </w:r>
+      <w:proofErr w:type="spellEnd"/>
+      <w:r>
+        <w:t xml:space="preserve"> de </w:t>
+      </w:r>
+      <w:proofErr w:type="spellStart"/>
+      <w:r>
+        <w:t>dorinta</w:t>
+      </w:r>
+      <w:proofErr w:type="spellEnd"/>
+      <w:r>
+        <w:t xml:space="preserve"> </w:t>
+      </w:r>
+      <w:proofErr w:type="spellStart"/>
+      <w:r>
+        <w:t>si</w:t>
+      </w:r>
+      <w:proofErr w:type="spellEnd"/>
+      <w:r>
+        <w:t xml:space="preserve"> </w:t>
+      </w:r>
+      <w:proofErr w:type="spellStart"/>
+      <w:r>
+        <w:t>experienta</w:t>
+      </w:r>
+      <w:proofErr w:type="spellEnd"/>
+      <w:r>
+        <w:t xml:space="preserve"> </w:t>
+      </w:r>
+      <w:proofErr w:type="spellStart"/>
+      <w:r>
+        <w:t>fiecarui</w:t>
+      </w:r>
+      <w:proofErr w:type="spellEnd"/>
+      <w:r>
+        <w:t xml:space="preserve"> </w:t>
+      </w:r>
+      <w:proofErr w:type="spellStart"/>
+      <w:r>
+        <w:t>membru</w:t>
+      </w:r>
+      <w:proofErr w:type="spellEnd"/>
     </w:p>
     <w:p>
       <w:pPr>
@@ -527,9 +1502,51 @@
         <w:ind w:hanging="360"/>
         <w:contextualSpacing/>
       </w:pPr>
-      <w:r>
-        <w:t>Gasirea site-urilor de unde vor fi preluate datele</w:t>
-      </w:r>
+      <w:proofErr w:type="spellStart"/>
+      <w:r>
+        <w:t>Gasirea</w:t>
+      </w:r>
+      <w:proofErr w:type="spellEnd"/>
+      <w:r>
+        <w:t xml:space="preserve"> site-</w:t>
+      </w:r>
+      <w:proofErr w:type="spellStart"/>
+      <w:r>
+        <w:t>urilor</w:t>
+      </w:r>
+      <w:proofErr w:type="spellEnd"/>
+      <w:r>
+        <w:t xml:space="preserve"> de </w:t>
+      </w:r>
+      <w:proofErr w:type="spellStart"/>
+      <w:r>
+        <w:t>unde</w:t>
+      </w:r>
+      <w:proofErr w:type="spellEnd"/>
+      <w:r>
+        <w:t xml:space="preserve"> </w:t>
+      </w:r>
+      <w:proofErr w:type="spellStart"/>
+      <w:r>
+        <w:t>vor</w:t>
+      </w:r>
+      <w:proofErr w:type="spellEnd"/>
+      <w:r>
+        <w:t xml:space="preserve"> fi </w:t>
+      </w:r>
+      <w:proofErr w:type="spellStart"/>
+      <w:r>
+        <w:t>preluate</w:t>
+      </w:r>
+      <w:proofErr w:type="spellEnd"/>
+      <w:r>
+        <w:t xml:space="preserve"> </w:t>
+      </w:r>
+      <w:proofErr w:type="spellStart"/>
+      <w:r>
+        <w:t>datele</w:t>
+      </w:r>
+      <w:proofErr w:type="spellEnd"/>
     </w:p>
     <w:p>
       <w:pPr>
@@ -540,8 +1557,53 @@
         <w:ind w:hanging="360"/>
         <w:contextualSpacing/>
       </w:pPr>
-      <w:r>
-        <w:t>Stabilirea continutului ziarului (a categoriilor de articole posibile)</w:t>
+      <w:proofErr w:type="spellStart"/>
+      <w:r>
+        <w:t>Stabilirea</w:t>
+      </w:r>
+      <w:proofErr w:type="spellEnd"/>
+      <w:r>
+        <w:t xml:space="preserve"> </w:t>
+      </w:r>
+      <w:proofErr w:type="spellStart"/>
+      <w:r>
+        <w:t>continutului</w:t>
+      </w:r>
+      <w:proofErr w:type="spellEnd"/>
+      <w:r>
+        <w:t xml:space="preserve"> </w:t>
+      </w:r>
+      <w:proofErr w:type="spellStart"/>
+      <w:r>
+        <w:t>ziarului</w:t>
+      </w:r>
+      <w:proofErr w:type="spellEnd"/>
+      <w:r>
+        <w:t xml:space="preserve"> (a </w:t>
+      </w:r>
+      <w:proofErr w:type="spellStart"/>
+      <w:r>
+        <w:t>categoriilor</w:t>
+      </w:r>
+      <w:proofErr w:type="spellEnd"/>
+      <w:r>
+        <w:t xml:space="preserve"> de </w:t>
+      </w:r>
+      <w:proofErr w:type="spellStart"/>
+      <w:r>
+        <w:t>articole</w:t>
+      </w:r>
+      <w:proofErr w:type="spellEnd"/>
+      <w:r>
+        <w:t xml:space="preserve"> </w:t>
+      </w:r>
+      <w:proofErr w:type="spellStart"/>
+      <w:r>
+        <w:t>posibile</w:t>
+      </w:r>
+      <w:proofErr w:type="spellEnd"/>
+      <w:r>
+        <w:t>)</w:t>
       </w:r>
     </w:p>
     <w:p>
@@ -553,8 +1615,61 @@
         <w:ind w:hanging="360"/>
         <w:contextualSpacing/>
       </w:pPr>
-      <w:r>
-        <w:t>Hotararea asupra unui site sursa pentru fiecare categorie in parte</w:t>
+      <w:proofErr w:type="spellStart"/>
+      <w:r>
+        <w:t>Hotararea</w:t>
+      </w:r>
+      <w:proofErr w:type="spellEnd"/>
+      <w:r>
+        <w:t xml:space="preserve"> </w:t>
+      </w:r>
+      <w:proofErr w:type="spellStart"/>
+      <w:r>
+        <w:t>asupra</w:t>
+      </w:r>
+      <w:proofErr w:type="spellEnd"/>
+      <w:r>
+        <w:t xml:space="preserve"> </w:t>
+      </w:r>
+      <w:proofErr w:type="spellStart"/>
+      <w:r>
+        <w:t>unui</w:t>
+      </w:r>
+      <w:proofErr w:type="spellEnd"/>
+      <w:r>
+        <w:t xml:space="preserve"> site </w:t>
+      </w:r>
+      <w:proofErr w:type="spellStart"/>
+      <w:r>
+        <w:t>sursa</w:t>
+      </w:r>
+      <w:proofErr w:type="spellEnd"/>
+      <w:r>
+        <w:t xml:space="preserve"> </w:t>
+      </w:r>
+      <w:proofErr w:type="spellStart"/>
+      <w:r>
+        <w:t>pentru</w:t>
+      </w:r>
+      <w:proofErr w:type="spellEnd"/>
+      <w:r>
+        <w:t xml:space="preserve"> </w:t>
+      </w:r>
+      <w:proofErr w:type="spellStart"/>
+      <w:r>
+        <w:t>fiecare</w:t>
+      </w:r>
+      <w:proofErr w:type="spellEnd"/>
+      <w:r>
+        <w:t xml:space="preserve"> </w:t>
+      </w:r>
+      <w:proofErr w:type="spellStart"/>
+      <w:r>
+        <w:t>categorie</w:t>
+      </w:r>
+      <w:proofErr w:type="spellEnd"/>
+      <w:r>
+        <w:t xml:space="preserve"> in parte</w:t>
       </w:r>
     </w:p>
     <w:p>
@@ -566,9 +1681,75 @@
         <w:ind w:hanging="360"/>
         <w:contextualSpacing/>
       </w:pPr>
-      <w:r>
-        <w:t>Analizarea si crearea parserelor pentru articole in functie de site-ul de provenienta</w:t>
-      </w:r>
+      <w:proofErr w:type="spellStart"/>
+      <w:r>
+        <w:t>Analizarea</w:t>
+      </w:r>
+      <w:proofErr w:type="spellEnd"/>
+      <w:r>
+        <w:t xml:space="preserve"> </w:t>
+      </w:r>
+      <w:proofErr w:type="spellStart"/>
+      <w:r>
+        <w:t>si</w:t>
+      </w:r>
+      <w:proofErr w:type="spellEnd"/>
+      <w:r>
+        <w:t xml:space="preserve"> </w:t>
+      </w:r>
+      <w:proofErr w:type="spellStart"/>
+      <w:r>
+        <w:t>crearea</w:t>
+      </w:r>
+      <w:proofErr w:type="spellEnd"/>
+      <w:r>
+        <w:t xml:space="preserve"> </w:t>
+      </w:r>
+      <w:proofErr w:type="spellStart"/>
+      <w:r>
+        <w:t>parserelor</w:t>
+      </w:r>
+      <w:proofErr w:type="spellEnd"/>
+      <w:r>
+        <w:t xml:space="preserve"> </w:t>
+      </w:r>
+      <w:proofErr w:type="spellStart"/>
+      <w:r>
+        <w:t>pentru</w:t>
+      </w:r>
+      <w:proofErr w:type="spellEnd"/>
+      <w:r>
+        <w:t xml:space="preserve"> </w:t>
+      </w:r>
+      <w:proofErr w:type="spellStart"/>
+      <w:r>
+        <w:t>articole</w:t>
+      </w:r>
+      <w:proofErr w:type="spellEnd"/>
+      <w:r>
+        <w:t xml:space="preserve"> in </w:t>
+      </w:r>
+      <w:proofErr w:type="spellStart"/>
+      <w:r>
+        <w:t>functie</w:t>
+      </w:r>
+      <w:proofErr w:type="spellEnd"/>
+      <w:r>
+        <w:t xml:space="preserve"> de site-</w:t>
+      </w:r>
+      <w:proofErr w:type="spellStart"/>
+      <w:r>
+        <w:t>ul</w:t>
+      </w:r>
+      <w:proofErr w:type="spellEnd"/>
+      <w:r>
+        <w:t xml:space="preserve"> de </w:t>
+      </w:r>
+      <w:proofErr w:type="spellStart"/>
+      <w:r>
+        <w:t>provenienta</w:t>
+      </w:r>
+      <w:proofErr w:type="spellEnd"/>
     </w:p>
     <w:p>
       <w:pPr>
@@ -579,12 +1760,59 @@
         <w:ind w:hanging="360"/>
         <w:contextualSpacing/>
       </w:pPr>
-      <w:r>
-        <w:t xml:space="preserve">Plecand de la sursa HTML a unei </w:t>
-      </w:r>
-      <w:r>
-        <w:t>pagini web, se preiau articolele necesare</w:t>
-      </w:r>
+      <w:proofErr w:type="spellStart"/>
+      <w:r>
+        <w:t>Plecand</w:t>
+      </w:r>
+      <w:proofErr w:type="spellEnd"/>
+      <w:r>
+        <w:t xml:space="preserve"> de la </w:t>
+      </w:r>
+      <w:proofErr w:type="spellStart"/>
+      <w:r>
+        <w:t>sursa</w:t>
+      </w:r>
+      <w:proofErr w:type="spellEnd"/>
+      <w:r>
+        <w:t xml:space="preserve"> HTML a </w:t>
+      </w:r>
+      <w:proofErr w:type="spellStart"/>
+      <w:r>
+        <w:t>unei</w:t>
+      </w:r>
+      <w:proofErr w:type="spellEnd"/>
+      <w:r>
+        <w:t xml:space="preserve"> </w:t>
+      </w:r>
+      <w:proofErr w:type="spellStart"/>
+      <w:r>
+        <w:t>pagini</w:t>
+      </w:r>
+      <w:proofErr w:type="spellEnd"/>
+      <w:r>
+        <w:t xml:space="preserve"> web, se </w:t>
+      </w:r>
+      <w:proofErr w:type="spellStart"/>
+      <w:r>
+        <w:t>preiau</w:t>
+      </w:r>
+      <w:proofErr w:type="spellEnd"/>
+      <w:r>
+        <w:t xml:space="preserve"> </w:t>
+      </w:r>
+      <w:proofErr w:type="spellStart"/>
+      <w:r>
+        <w:t>articolele</w:t>
+      </w:r>
+      <w:proofErr w:type="spellEnd"/>
+      <w:r>
+        <w:t xml:space="preserve"> </w:t>
+      </w:r>
+      <w:proofErr w:type="spellStart"/>
+      <w:r>
+        <w:t>necesare</w:t>
+      </w:r>
+      <w:proofErr w:type="spellEnd"/>
     </w:p>
     <w:p>
       <w:pPr>
@@ -595,9 +1823,67 @@
         <w:ind w:hanging="360"/>
         <w:contextualSpacing/>
       </w:pPr>
-      <w:r>
-        <w:t>Articolele alese sunt inserate in baza de date in colectia corespunzatoare lor</w:t>
-      </w:r>
+      <w:proofErr w:type="spellStart"/>
+      <w:r>
+        <w:t>Articolele</w:t>
+      </w:r>
+      <w:proofErr w:type="spellEnd"/>
+      <w:r>
+        <w:t xml:space="preserve"> </w:t>
+      </w:r>
+      <w:proofErr w:type="spellStart"/>
+      <w:r>
+        <w:t>alese</w:t>
+      </w:r>
+      <w:proofErr w:type="spellEnd"/>
+      <w:r>
+        <w:t xml:space="preserve"> </w:t>
+      </w:r>
+      <w:proofErr w:type="spellStart"/>
+      <w:r>
+        <w:t>sunt</w:t>
+      </w:r>
+      <w:proofErr w:type="spellEnd"/>
+      <w:r>
+        <w:t xml:space="preserve"> </w:t>
+      </w:r>
+      <w:proofErr w:type="spellStart"/>
+      <w:r>
+        <w:t>inserate</w:t>
+      </w:r>
+      <w:proofErr w:type="spellEnd"/>
+      <w:r>
+        <w:t xml:space="preserve"> in </w:t>
+      </w:r>
+      <w:proofErr w:type="spellStart"/>
+      <w:r>
+        <w:t>baza</w:t>
+      </w:r>
+      <w:proofErr w:type="spellEnd"/>
+      <w:r>
+        <w:t xml:space="preserve"> de date in </w:t>
+      </w:r>
+      <w:proofErr w:type="spellStart"/>
+      <w:r>
+        <w:t>colectia</w:t>
+      </w:r>
+      <w:proofErr w:type="spellEnd"/>
+      <w:r>
+        <w:t xml:space="preserve"> </w:t>
+      </w:r>
+      <w:proofErr w:type="spellStart"/>
+      <w:r>
+        <w:t>corespunzatoare</w:t>
+      </w:r>
+      <w:proofErr w:type="spellEnd"/>
+      <w:r>
+        <w:t xml:space="preserve"> </w:t>
+      </w:r>
+      <w:proofErr w:type="spellStart"/>
+      <w:r>
+        <w:t>lor</w:t>
+      </w:r>
+      <w:proofErr w:type="spellEnd"/>
     </w:p>
     <w:p>
       <w:pPr>
@@ -608,9 +1894,19 @@
         <w:ind w:hanging="360"/>
         <w:contextualSpacing/>
       </w:pPr>
-      <w:r>
-        <w:t>Crearea serverului</w:t>
-      </w:r>
+      <w:proofErr w:type="spellStart"/>
+      <w:r>
+        <w:t>Crearea</w:t>
+      </w:r>
+      <w:proofErr w:type="spellEnd"/>
+      <w:r>
+        <w:t xml:space="preserve"> </w:t>
+      </w:r>
+      <w:proofErr w:type="spellStart"/>
+      <w:r>
+        <w:t>serverului</w:t>
+      </w:r>
+      <w:proofErr w:type="spellEnd"/>
     </w:p>
     <w:p>
       <w:pPr>
@@ -621,8 +1917,61 @@
         <w:ind w:hanging="360"/>
         <w:contextualSpacing/>
       </w:pPr>
-      <w:r>
-        <w:t>Stabilirea conexiunii intre aplicatia scrisa si baza de date</w:t>
+      <w:proofErr w:type="spellStart"/>
+      <w:r>
+        <w:t>Stabilirea</w:t>
+      </w:r>
+      <w:proofErr w:type="spellEnd"/>
+      <w:r>
+        <w:t xml:space="preserve"> </w:t>
+      </w:r>
+      <w:proofErr w:type="spellStart"/>
+      <w:r>
+        <w:t>conexiunii</w:t>
+      </w:r>
+      <w:proofErr w:type="spellEnd"/>
+      <w:r>
+        <w:t xml:space="preserve"> </w:t>
+      </w:r>
+      <w:proofErr w:type="spellStart"/>
+      <w:r>
+        <w:t>intre</w:t>
+      </w:r>
+      <w:proofErr w:type="spellEnd"/>
+      <w:r>
+        <w:t xml:space="preserve"> </w:t>
+      </w:r>
+      <w:proofErr w:type="spellStart"/>
+      <w:r>
+        <w:t>aplicatia</w:t>
+      </w:r>
+      <w:proofErr w:type="spellEnd"/>
+      <w:r>
+        <w:t xml:space="preserve"> </w:t>
+      </w:r>
+      <w:proofErr w:type="spellStart"/>
+      <w:r>
+        <w:t>scrisa</w:t>
+      </w:r>
+      <w:proofErr w:type="spellEnd"/>
+      <w:r>
+        <w:t xml:space="preserve"> </w:t>
+      </w:r>
+      <w:proofErr w:type="spellStart"/>
+      <w:r>
+        <w:t>si</w:t>
+      </w:r>
+      <w:proofErr w:type="spellEnd"/>
+      <w:r>
+        <w:t xml:space="preserve"> </w:t>
+      </w:r>
+      <w:proofErr w:type="spellStart"/>
+      <w:r>
+        <w:t>baza</w:t>
+      </w:r>
+      <w:proofErr w:type="spellEnd"/>
+      <w:r>
+        <w:t xml:space="preserve"> de date</w:t>
       </w:r>
     </w:p>
     <w:p>
@@ -634,11 +1983,53 @@
         <w:ind w:hanging="360"/>
         <w:contextualSpacing/>
       </w:pPr>
-      <w:r>
-        <w:t>Scrierea codului in care se primesc si se rezolva cerer</w:t>
-      </w:r>
-      <w:r>
-        <w:t>ile de la client</w:t>
+      <w:proofErr w:type="spellStart"/>
+      <w:r>
+        <w:t>Scrierea</w:t>
+      </w:r>
+      <w:proofErr w:type="spellEnd"/>
+      <w:r>
+        <w:t xml:space="preserve"> </w:t>
+      </w:r>
+      <w:proofErr w:type="spellStart"/>
+      <w:r>
+        <w:t>codului</w:t>
+      </w:r>
+      <w:proofErr w:type="spellEnd"/>
+      <w:r>
+        <w:t xml:space="preserve"> in care se </w:t>
+      </w:r>
+      <w:proofErr w:type="spellStart"/>
+      <w:r>
+        <w:t>primesc</w:t>
+      </w:r>
+      <w:proofErr w:type="spellEnd"/>
+      <w:r>
+        <w:t xml:space="preserve"> </w:t>
+      </w:r>
+      <w:proofErr w:type="spellStart"/>
+      <w:r>
+        <w:t>si</w:t>
+      </w:r>
+      <w:proofErr w:type="spellEnd"/>
+      <w:r>
+        <w:t xml:space="preserve"> se </w:t>
+      </w:r>
+      <w:proofErr w:type="spellStart"/>
+      <w:r>
+        <w:t>rezolva</w:t>
+      </w:r>
+      <w:proofErr w:type="spellEnd"/>
+      <w:r>
+        <w:t xml:space="preserve"> </w:t>
+      </w:r>
+      <w:proofErr w:type="spellStart"/>
+      <w:r>
+        <w:t>cererile</w:t>
+      </w:r>
+      <w:proofErr w:type="spellEnd"/>
+      <w:r>
+        <w:t xml:space="preserve"> de la client</w:t>
       </w:r>
     </w:p>
     <w:p>
@@ -650,8 +2041,21 @@
         <w:ind w:hanging="360"/>
         <w:contextualSpacing/>
       </w:pPr>
-      <w:r>
-        <w:t>Comunicarea in mod constant cu celelalte module</w:t>
+      <w:proofErr w:type="spellStart"/>
+      <w:r>
+        <w:t>Comunicarea</w:t>
+      </w:r>
+      <w:proofErr w:type="spellEnd"/>
+      <w:r>
+        <w:t xml:space="preserve"> in mod constant cu </w:t>
+      </w:r>
+      <w:proofErr w:type="spellStart"/>
+      <w:r>
+        <w:t>celelalte</w:t>
+      </w:r>
+      <w:proofErr w:type="spellEnd"/>
+      <w:r>
+        <w:t xml:space="preserve"> module</w:t>
       </w:r>
     </w:p>
     <w:p>
@@ -663,8 +2067,37 @@
         <w:ind w:hanging="360"/>
         <w:contextualSpacing/>
       </w:pPr>
-      <w:r>
-        <w:t>Asigurarea legaturii intre front-end si back-end</w:t>
+      <w:proofErr w:type="spellStart"/>
+      <w:r>
+        <w:t>Asigurarea</w:t>
+      </w:r>
+      <w:proofErr w:type="spellEnd"/>
+      <w:r>
+        <w:t xml:space="preserve"> </w:t>
+      </w:r>
+      <w:proofErr w:type="spellStart"/>
+      <w:r>
+        <w:t>legaturii</w:t>
+      </w:r>
+      <w:proofErr w:type="spellEnd"/>
+      <w:r>
+        <w:t xml:space="preserve"> </w:t>
+      </w:r>
+      <w:proofErr w:type="spellStart"/>
+      <w:r>
+        <w:t>intre</w:t>
+      </w:r>
+      <w:proofErr w:type="spellEnd"/>
+      <w:r>
+        <w:t xml:space="preserve"> front-end </w:t>
+      </w:r>
+      <w:proofErr w:type="spellStart"/>
+      <w:r>
+        <w:t>si</w:t>
+      </w:r>
+      <w:proofErr w:type="spellEnd"/>
+      <w:r>
+        <w:t xml:space="preserve"> back-end</w:t>
       </w:r>
     </w:p>
     <w:p>
@@ -676,9 +2109,91 @@
         <w:ind w:hanging="360"/>
         <w:contextualSpacing/>
       </w:pPr>
-      <w:r>
-        <w:t>Discutarea impreuna cu cei de la front-end despre request-urile necesare clientului pentru a afisa datele in mod corespunzator</w:t>
-      </w:r>
+      <w:proofErr w:type="spellStart"/>
+      <w:r>
+        <w:t>Discutarea</w:t>
+      </w:r>
+      <w:proofErr w:type="spellEnd"/>
+      <w:r>
+        <w:t xml:space="preserve"> </w:t>
+      </w:r>
+      <w:proofErr w:type="spellStart"/>
+      <w:r>
+        <w:t>impreuna</w:t>
+      </w:r>
+      <w:proofErr w:type="spellEnd"/>
+      <w:r>
+        <w:t xml:space="preserve"> cu </w:t>
+      </w:r>
+      <w:proofErr w:type="spellStart"/>
+      <w:r>
+        <w:t>cei</w:t>
+      </w:r>
+      <w:proofErr w:type="spellEnd"/>
+      <w:r>
+        <w:t xml:space="preserve"> de la front-end </w:t>
+      </w:r>
+      <w:proofErr w:type="spellStart"/>
+      <w:r>
+        <w:t>despre</w:t>
+      </w:r>
+      <w:proofErr w:type="spellEnd"/>
+      <w:r>
+        <w:t xml:space="preserve"> request-</w:t>
+      </w:r>
+      <w:proofErr w:type="spellStart"/>
+      <w:r>
+        <w:t>urile</w:t>
+      </w:r>
+      <w:proofErr w:type="spellEnd"/>
+      <w:r>
+        <w:t xml:space="preserve"> </w:t>
+      </w:r>
+      <w:proofErr w:type="spellStart"/>
+      <w:r>
+        <w:t>necesare</w:t>
+      </w:r>
+      <w:proofErr w:type="spellEnd"/>
+      <w:r>
+        <w:t xml:space="preserve"> </w:t>
+      </w:r>
+      <w:proofErr w:type="spellStart"/>
+      <w:r>
+        <w:t>clientului</w:t>
+      </w:r>
+      <w:proofErr w:type="spellEnd"/>
+      <w:r>
+        <w:t xml:space="preserve"> </w:t>
+      </w:r>
+      <w:proofErr w:type="spellStart"/>
+      <w:r>
+        <w:t>pentru</w:t>
+      </w:r>
+      <w:proofErr w:type="spellEnd"/>
+      <w:r>
+        <w:t xml:space="preserve"> a </w:t>
+      </w:r>
+      <w:proofErr w:type="spellStart"/>
+      <w:r>
+        <w:t>afisa</w:t>
+      </w:r>
+      <w:proofErr w:type="spellEnd"/>
+      <w:r>
+        <w:t xml:space="preserve"> </w:t>
+      </w:r>
+      <w:proofErr w:type="spellStart"/>
+      <w:r>
+        <w:t>datele</w:t>
+      </w:r>
+      <w:proofErr w:type="spellEnd"/>
+      <w:r>
+        <w:t xml:space="preserve"> in mod </w:t>
+      </w:r>
+      <w:proofErr w:type="spellStart"/>
+      <w:r>
+        <w:t>corespunzator</w:t>
+      </w:r>
+      <w:proofErr w:type="spellEnd"/>
     </w:p>
     <w:p/>
     <w:p>
@@ -695,36 +2210,611 @@
           <w:sz w:val="28"/>
           <w:szCs w:val="28"/>
         </w:rPr>
-        <w:t>TEHNOLOGIA UTI</w:t>
-      </w:r>
-      <w:r>
-        <w:rPr>
-          <w:b/>
-          <w:sz w:val="28"/>
-          <w:szCs w:val="28"/>
-        </w:rPr>
-        <w:t>LIZATA</w:t>
-      </w:r>
-    </w:p>
-    <w:p>
-      <w:r>
-        <w:t>Pentru realizarea aplicatiei web, vom folosi framework-ul Spring din Java.</w:t>
-      </w:r>
-    </w:p>
-    <w:p>
-      <w:r>
-        <w:t>Pe partea de server, vom avea mai multe pachete pentru a imparti codul cat mai eficient. Unul dintre pachete va fi cel ce contine cate un parser pentru fiecare site de unde l</w:t>
-      </w:r>
-      <w:r>
-        <w:t>uam articolele din ziar. Actualizarea datelor se va face constant, la un interval de cateva minute, folosind java,util.Timer, care va crea la inceput cate un thread in background pentru fiecare parser.</w:t>
-      </w:r>
-    </w:p>
-    <w:p>
-      <w:r>
-        <w:t>Pe langa acest pachet, vom avea si pachetele controlle</w:t>
-      </w:r>
-      <w:r>
-        <w:t xml:space="preserve">rs, models, repositories, services. In controllere va fi implementat REST API. Cererile HTTP de la client vor fi preluate, si dupa ce se fac cautarile necesare in baza de date si apoi prelucrate informatiile, se va trimite inapoi un raspuns.  </w:t>
+        <w:t>TEHNOLOGIA UTILIZATA</w:t>
+      </w:r>
+    </w:p>
+    <w:p>
+      <w:proofErr w:type="spellStart"/>
+      <w:r>
+        <w:t>Pentru</w:t>
+      </w:r>
+      <w:proofErr w:type="spellEnd"/>
+      <w:r>
+        <w:t xml:space="preserve"> </w:t>
+      </w:r>
+      <w:proofErr w:type="spellStart"/>
+      <w:r>
+        <w:t>realizarea</w:t>
+      </w:r>
+      <w:proofErr w:type="spellEnd"/>
+      <w:r>
+        <w:t xml:space="preserve"> </w:t>
+      </w:r>
+      <w:proofErr w:type="spellStart"/>
+      <w:r>
+        <w:t>aplicatiei</w:t>
+      </w:r>
+      <w:proofErr w:type="spellEnd"/>
+      <w:r>
+        <w:t xml:space="preserve"> web, </w:t>
+      </w:r>
+      <w:proofErr w:type="spellStart"/>
+      <w:r>
+        <w:t>vom</w:t>
+      </w:r>
+      <w:proofErr w:type="spellEnd"/>
+      <w:r>
+        <w:t xml:space="preserve"> </w:t>
+      </w:r>
+      <w:proofErr w:type="spellStart"/>
+      <w:r>
+        <w:t>folosi</w:t>
+      </w:r>
+      <w:proofErr w:type="spellEnd"/>
+      <w:r>
+        <w:t xml:space="preserve"> framework-</w:t>
+      </w:r>
+      <w:proofErr w:type="spellStart"/>
+      <w:r>
+        <w:t>ul</w:t>
+      </w:r>
+      <w:proofErr w:type="spellEnd"/>
+      <w:r>
+        <w:t xml:space="preserve"> Spring din Java.</w:t>
+      </w:r>
+    </w:p>
+    <w:p>
+      <w:proofErr w:type="spellStart"/>
+      <w:r>
+        <w:t>Pe</w:t>
+      </w:r>
+      <w:proofErr w:type="spellEnd"/>
+      <w:r>
+        <w:t xml:space="preserve"> </w:t>
+      </w:r>
+      <w:proofErr w:type="spellStart"/>
+      <w:r>
+        <w:t>partea</w:t>
+      </w:r>
+      <w:proofErr w:type="spellEnd"/>
+      <w:r>
+        <w:t xml:space="preserve"> de server, </w:t>
+      </w:r>
+      <w:proofErr w:type="spellStart"/>
+      <w:r>
+        <w:t>vom</w:t>
+      </w:r>
+      <w:proofErr w:type="spellEnd"/>
+      <w:r>
+        <w:t xml:space="preserve"> </w:t>
+      </w:r>
+      <w:proofErr w:type="spellStart"/>
+      <w:r>
+        <w:t>avea</w:t>
+      </w:r>
+      <w:proofErr w:type="spellEnd"/>
+      <w:r>
+        <w:t xml:space="preserve"> </w:t>
+      </w:r>
+      <w:proofErr w:type="spellStart"/>
+      <w:r>
+        <w:t>mai</w:t>
+      </w:r>
+      <w:proofErr w:type="spellEnd"/>
+      <w:r>
+        <w:t xml:space="preserve"> </w:t>
+      </w:r>
+      <w:proofErr w:type="spellStart"/>
+      <w:r>
+        <w:t>multe</w:t>
+      </w:r>
+      <w:proofErr w:type="spellEnd"/>
+      <w:r>
+        <w:t xml:space="preserve"> </w:t>
+      </w:r>
+      <w:proofErr w:type="spellStart"/>
+      <w:r>
+        <w:t>pachete</w:t>
+      </w:r>
+      <w:proofErr w:type="spellEnd"/>
+      <w:r>
+        <w:t xml:space="preserve"> </w:t>
+      </w:r>
+      <w:proofErr w:type="spellStart"/>
+      <w:r>
+        <w:t>pentru</w:t>
+      </w:r>
+      <w:proofErr w:type="spellEnd"/>
+      <w:r>
+        <w:t xml:space="preserve"> </w:t>
+      </w:r>
+      <w:proofErr w:type="gramStart"/>
+      <w:r>
+        <w:t>a</w:t>
+      </w:r>
+      <w:proofErr w:type="gramEnd"/>
+      <w:r>
+        <w:t xml:space="preserve"> </w:t>
+      </w:r>
+      <w:proofErr w:type="spellStart"/>
+      <w:r>
+        <w:t>imparti</w:t>
+      </w:r>
+      <w:proofErr w:type="spellEnd"/>
+      <w:r>
+        <w:t xml:space="preserve"> </w:t>
+      </w:r>
+      <w:proofErr w:type="spellStart"/>
+      <w:r>
+        <w:t>codul</w:t>
+      </w:r>
+      <w:proofErr w:type="spellEnd"/>
+      <w:r>
+        <w:t xml:space="preserve"> cat </w:t>
+      </w:r>
+      <w:proofErr w:type="spellStart"/>
+      <w:r>
+        <w:t>mai</w:t>
+      </w:r>
+      <w:proofErr w:type="spellEnd"/>
+      <w:r>
+        <w:t xml:space="preserve"> </w:t>
+      </w:r>
+      <w:proofErr w:type="spellStart"/>
+      <w:r>
+        <w:t>eficient</w:t>
+      </w:r>
+      <w:proofErr w:type="spellEnd"/>
+      <w:r>
+        <w:t xml:space="preserve">. </w:t>
+      </w:r>
+      <w:proofErr w:type="spellStart"/>
+      <w:r>
+        <w:t>Unul</w:t>
+      </w:r>
+      <w:proofErr w:type="spellEnd"/>
+      <w:r>
+        <w:t xml:space="preserve"> </w:t>
+      </w:r>
+      <w:proofErr w:type="spellStart"/>
+      <w:r>
+        <w:t>dintre</w:t>
+      </w:r>
+      <w:proofErr w:type="spellEnd"/>
+      <w:r>
+        <w:t xml:space="preserve"> </w:t>
+      </w:r>
+      <w:proofErr w:type="spellStart"/>
+      <w:r>
+        <w:t>pachete</w:t>
+      </w:r>
+      <w:proofErr w:type="spellEnd"/>
+      <w:r>
+        <w:t xml:space="preserve"> </w:t>
+      </w:r>
+      <w:proofErr w:type="spellStart"/>
+      <w:proofErr w:type="gramStart"/>
+      <w:r>
+        <w:t>va</w:t>
+      </w:r>
+      <w:proofErr w:type="spellEnd"/>
+      <w:proofErr w:type="gramEnd"/>
+      <w:r>
+        <w:t xml:space="preserve"> fi </w:t>
+      </w:r>
+      <w:proofErr w:type="spellStart"/>
+      <w:r>
+        <w:t>cel</w:t>
+      </w:r>
+      <w:proofErr w:type="spellEnd"/>
+      <w:r>
+        <w:t xml:space="preserve"> </w:t>
+      </w:r>
+      <w:proofErr w:type="spellStart"/>
+      <w:r>
+        <w:t>ce</w:t>
+      </w:r>
+      <w:proofErr w:type="spellEnd"/>
+      <w:r>
+        <w:t xml:space="preserve"> </w:t>
+      </w:r>
+      <w:proofErr w:type="spellStart"/>
+      <w:r>
+        <w:t>contine</w:t>
+      </w:r>
+      <w:proofErr w:type="spellEnd"/>
+      <w:r>
+        <w:t xml:space="preserve"> </w:t>
+      </w:r>
+      <w:proofErr w:type="spellStart"/>
+      <w:r>
+        <w:t>cate</w:t>
+      </w:r>
+      <w:proofErr w:type="spellEnd"/>
+      <w:r>
+        <w:t xml:space="preserve"> un parser </w:t>
+      </w:r>
+      <w:proofErr w:type="spellStart"/>
+      <w:r>
+        <w:t>pentru</w:t>
+      </w:r>
+      <w:proofErr w:type="spellEnd"/>
+      <w:r>
+        <w:t xml:space="preserve"> </w:t>
+      </w:r>
+      <w:proofErr w:type="spellStart"/>
+      <w:r>
+        <w:t>fiecare</w:t>
+      </w:r>
+      <w:proofErr w:type="spellEnd"/>
+      <w:r>
+        <w:t xml:space="preserve"> site de </w:t>
+      </w:r>
+      <w:proofErr w:type="spellStart"/>
+      <w:r>
+        <w:t>unde</w:t>
+      </w:r>
+      <w:proofErr w:type="spellEnd"/>
+      <w:r>
+        <w:t xml:space="preserve"> </w:t>
+      </w:r>
+      <w:proofErr w:type="spellStart"/>
+      <w:r>
+        <w:t>luam</w:t>
+      </w:r>
+      <w:proofErr w:type="spellEnd"/>
+      <w:r>
+        <w:t xml:space="preserve"> </w:t>
+      </w:r>
+      <w:proofErr w:type="spellStart"/>
+      <w:r>
+        <w:t>articolele</w:t>
+      </w:r>
+      <w:proofErr w:type="spellEnd"/>
+      <w:r>
+        <w:t xml:space="preserve"> din </w:t>
+      </w:r>
+      <w:proofErr w:type="spellStart"/>
+      <w:r>
+        <w:t>ziar</w:t>
+      </w:r>
+      <w:proofErr w:type="spellEnd"/>
+      <w:r>
+        <w:t xml:space="preserve">. </w:t>
+      </w:r>
+      <w:proofErr w:type="spellStart"/>
+      <w:r>
+        <w:t>Actualizarea</w:t>
+      </w:r>
+      <w:proofErr w:type="spellEnd"/>
+      <w:r>
+        <w:t xml:space="preserve"> </w:t>
+      </w:r>
+      <w:proofErr w:type="spellStart"/>
+      <w:r>
+        <w:t>datelor</w:t>
+      </w:r>
+      <w:proofErr w:type="spellEnd"/>
+      <w:r>
+        <w:t xml:space="preserve"> se </w:t>
+      </w:r>
+      <w:proofErr w:type="spellStart"/>
+      <w:r>
+        <w:t>va</w:t>
+      </w:r>
+      <w:proofErr w:type="spellEnd"/>
+      <w:r>
+        <w:t xml:space="preserve"> face constant, la un interval de </w:t>
+      </w:r>
+      <w:proofErr w:type="spellStart"/>
+      <w:r>
+        <w:t>cateva</w:t>
+      </w:r>
+      <w:proofErr w:type="spellEnd"/>
+      <w:r>
+        <w:t xml:space="preserve"> minute, </w:t>
+      </w:r>
+      <w:proofErr w:type="spellStart"/>
+      <w:r>
+        <w:t>folosind</w:t>
+      </w:r>
+      <w:proofErr w:type="spellEnd"/>
+      <w:r>
+        <w:t xml:space="preserve"> </w:t>
+      </w:r>
+      <w:proofErr w:type="spellStart"/>
+      <w:r>
+        <w:t>java,util.Timer</w:t>
+      </w:r>
+      <w:proofErr w:type="spellEnd"/>
+      <w:r>
+        <w:t xml:space="preserve">, care </w:t>
+      </w:r>
+      <w:proofErr w:type="spellStart"/>
+      <w:r>
+        <w:t>va</w:t>
+      </w:r>
+      <w:proofErr w:type="spellEnd"/>
+      <w:r>
+        <w:t xml:space="preserve"> </w:t>
+      </w:r>
+      <w:proofErr w:type="spellStart"/>
+      <w:r>
+        <w:t>crea</w:t>
+      </w:r>
+      <w:proofErr w:type="spellEnd"/>
+      <w:r>
+        <w:t xml:space="preserve"> la </w:t>
+      </w:r>
+      <w:proofErr w:type="spellStart"/>
+      <w:r>
+        <w:t>inceput</w:t>
+      </w:r>
+      <w:proofErr w:type="spellEnd"/>
+      <w:r>
+        <w:t xml:space="preserve"> </w:t>
+      </w:r>
+      <w:proofErr w:type="spellStart"/>
+      <w:r>
+        <w:t>cate</w:t>
+      </w:r>
+      <w:proofErr w:type="spellEnd"/>
+      <w:r>
+        <w:t xml:space="preserve"> un thread in background </w:t>
+      </w:r>
+      <w:proofErr w:type="spellStart"/>
+      <w:r>
+        <w:t>pentru</w:t>
+      </w:r>
+      <w:proofErr w:type="spellEnd"/>
+      <w:r>
+        <w:t xml:space="preserve"> </w:t>
+      </w:r>
+      <w:proofErr w:type="spellStart"/>
+      <w:r>
+        <w:t>fiecare</w:t>
+      </w:r>
+      <w:proofErr w:type="spellEnd"/>
+      <w:r>
+        <w:t xml:space="preserve"> parser.</w:t>
+      </w:r>
+    </w:p>
+    <w:p>
+      <w:proofErr w:type="spellStart"/>
+      <w:r>
+        <w:t>Pe</w:t>
+      </w:r>
+      <w:proofErr w:type="spellEnd"/>
+      <w:r>
+        <w:t xml:space="preserve"> </w:t>
+      </w:r>
+      <w:proofErr w:type="spellStart"/>
+      <w:r>
+        <w:t>langa</w:t>
+      </w:r>
+      <w:proofErr w:type="spellEnd"/>
+      <w:r>
+        <w:t xml:space="preserve"> </w:t>
+      </w:r>
+      <w:proofErr w:type="spellStart"/>
+      <w:r>
+        <w:t>acest</w:t>
+      </w:r>
+      <w:proofErr w:type="spellEnd"/>
+      <w:r>
+        <w:t xml:space="preserve"> </w:t>
+      </w:r>
+      <w:proofErr w:type="spellStart"/>
+      <w:r>
+        <w:t>pachet</w:t>
+      </w:r>
+      <w:proofErr w:type="spellEnd"/>
+      <w:r>
+        <w:t xml:space="preserve">, </w:t>
+      </w:r>
+      <w:proofErr w:type="spellStart"/>
+      <w:r>
+        <w:t>vom</w:t>
+      </w:r>
+      <w:proofErr w:type="spellEnd"/>
+      <w:r>
+        <w:t xml:space="preserve"> </w:t>
+      </w:r>
+      <w:proofErr w:type="spellStart"/>
+      <w:r>
+        <w:t>avea</w:t>
+      </w:r>
+      <w:proofErr w:type="spellEnd"/>
+      <w:r>
+        <w:t xml:space="preserve"> </w:t>
+      </w:r>
+      <w:proofErr w:type="spellStart"/>
+      <w:r>
+        <w:t>si</w:t>
+      </w:r>
+      <w:proofErr w:type="spellEnd"/>
+      <w:r>
+        <w:t xml:space="preserve"> </w:t>
+      </w:r>
+      <w:proofErr w:type="spellStart"/>
+      <w:r>
+        <w:t>pachetele</w:t>
+      </w:r>
+      <w:proofErr w:type="spellEnd"/>
+      <w:r>
+        <w:t xml:space="preserve"> controllers, models, repositories, services. In </w:t>
+      </w:r>
+      <w:proofErr w:type="spellStart"/>
+      <w:r>
+        <w:t>controllere</w:t>
+      </w:r>
+      <w:proofErr w:type="spellEnd"/>
+      <w:r>
+        <w:t xml:space="preserve"> </w:t>
+      </w:r>
+      <w:proofErr w:type="spellStart"/>
+      <w:proofErr w:type="gramStart"/>
+      <w:r>
+        <w:t>va</w:t>
+      </w:r>
+      <w:proofErr w:type="spellEnd"/>
+      <w:proofErr w:type="gramEnd"/>
+      <w:r>
+        <w:t xml:space="preserve"> fi </w:t>
+      </w:r>
+      <w:proofErr w:type="spellStart"/>
+      <w:r>
+        <w:t>implementat</w:t>
+      </w:r>
+      <w:proofErr w:type="spellEnd"/>
+      <w:r>
+        <w:t xml:space="preserve"> REST API. </w:t>
+      </w:r>
+      <w:proofErr w:type="spellStart"/>
+      <w:r>
+        <w:t>Cererile</w:t>
+      </w:r>
+      <w:proofErr w:type="spellEnd"/>
+      <w:r>
+        <w:t xml:space="preserve"> HTTP de la client </w:t>
+      </w:r>
+      <w:proofErr w:type="spellStart"/>
+      <w:r>
+        <w:t>vor</w:t>
+      </w:r>
+      <w:proofErr w:type="spellEnd"/>
+      <w:r>
+        <w:t xml:space="preserve"> fi </w:t>
+      </w:r>
+      <w:proofErr w:type="spellStart"/>
+      <w:r>
+        <w:t>preluate</w:t>
+      </w:r>
+      <w:proofErr w:type="spellEnd"/>
+      <w:r>
+        <w:t xml:space="preserve">, </w:t>
+      </w:r>
+      <w:proofErr w:type="spellStart"/>
+      <w:r>
+        <w:t>si</w:t>
+      </w:r>
+      <w:proofErr w:type="spellEnd"/>
+      <w:r>
+        <w:t xml:space="preserve"> </w:t>
+      </w:r>
+      <w:proofErr w:type="spellStart"/>
+      <w:r>
+        <w:t>dupa</w:t>
+      </w:r>
+      <w:proofErr w:type="spellEnd"/>
+      <w:r>
+        <w:t xml:space="preserve"> </w:t>
+      </w:r>
+      <w:proofErr w:type="spellStart"/>
+      <w:proofErr w:type="gramStart"/>
+      <w:r>
+        <w:t>ce</w:t>
+      </w:r>
+      <w:proofErr w:type="spellEnd"/>
+      <w:proofErr w:type="gramEnd"/>
+      <w:r>
+        <w:t xml:space="preserve"> se </w:t>
+      </w:r>
+      <w:proofErr w:type="spellStart"/>
+      <w:r>
+        <w:t>fac</w:t>
+      </w:r>
+      <w:proofErr w:type="spellEnd"/>
+      <w:r>
+        <w:t xml:space="preserve"> </w:t>
+      </w:r>
+      <w:proofErr w:type="spellStart"/>
+      <w:r>
+        <w:t>cautarile</w:t>
+      </w:r>
+      <w:proofErr w:type="spellEnd"/>
+      <w:r>
+        <w:t xml:space="preserve"> </w:t>
+      </w:r>
+      <w:proofErr w:type="spellStart"/>
+      <w:r>
+        <w:t>necesare</w:t>
+      </w:r>
+      <w:proofErr w:type="spellEnd"/>
+      <w:r>
+        <w:t xml:space="preserve"> in </w:t>
+      </w:r>
+      <w:proofErr w:type="spellStart"/>
+      <w:r>
+        <w:t>baza</w:t>
+      </w:r>
+      <w:proofErr w:type="spellEnd"/>
+      <w:r>
+        <w:t xml:space="preserve"> de date </w:t>
+      </w:r>
+      <w:proofErr w:type="spellStart"/>
+      <w:r>
+        <w:t>si</w:t>
+      </w:r>
+      <w:proofErr w:type="spellEnd"/>
+      <w:r>
+        <w:t xml:space="preserve"> </w:t>
+      </w:r>
+      <w:proofErr w:type="spellStart"/>
+      <w:r>
+        <w:t>apoi</w:t>
+      </w:r>
+      <w:proofErr w:type="spellEnd"/>
+      <w:r>
+        <w:t xml:space="preserve"> </w:t>
+      </w:r>
+      <w:proofErr w:type="spellStart"/>
+      <w:r>
+        <w:t>prelucrate</w:t>
+      </w:r>
+      <w:proofErr w:type="spellEnd"/>
+      <w:r>
+        <w:t xml:space="preserve"> </w:t>
+      </w:r>
+      <w:proofErr w:type="spellStart"/>
+      <w:r>
+        <w:t>informatiile</w:t>
+      </w:r>
+      <w:proofErr w:type="spellEnd"/>
+      <w:r>
+        <w:t xml:space="preserve">, se </w:t>
+      </w:r>
+      <w:proofErr w:type="spellStart"/>
+      <w:r>
+        <w:t>va</w:t>
+      </w:r>
+      <w:proofErr w:type="spellEnd"/>
+      <w:r>
+        <w:t xml:space="preserve"> </w:t>
+      </w:r>
+      <w:proofErr w:type="spellStart"/>
+      <w:r>
+        <w:t>trimite</w:t>
+      </w:r>
+      <w:proofErr w:type="spellEnd"/>
+      <w:r>
+        <w:t xml:space="preserve"> </w:t>
+      </w:r>
+      <w:proofErr w:type="spellStart"/>
+      <w:r>
+        <w:t>inapoi</w:t>
+      </w:r>
+      <w:proofErr w:type="spellEnd"/>
+      <w:r>
+        <w:t xml:space="preserve"> un </w:t>
+      </w:r>
+      <w:proofErr w:type="spellStart"/>
+      <w:r>
+        <w:t>raspuns</w:t>
+      </w:r>
+      <w:proofErr w:type="spellEnd"/>
+      <w:r>
+        <w:t xml:space="preserve">.  </w:t>
       </w:r>
     </w:p>
     <w:p>
@@ -748,13 +2838,105 @@
       </w:pPr>
       <w:bookmarkStart w:id="5" w:name="_fdbicoo8fxfa" w:colFirst="0" w:colLast="0"/>
       <w:bookmarkEnd w:id="5"/>
-      <w:r>
-        <w:t>Baza de date</w:t>
-      </w:r>
-    </w:p>
-    <w:p>
-      <w:r>
-        <w:t>Baza de date utilizata va fi de tip MongoDB. Vom avea mai multe colectii cu urmatoarele campuri:</w:t>
+      <w:proofErr w:type="spellStart"/>
+      <w:r>
+        <w:t>Baza</w:t>
+      </w:r>
+      <w:proofErr w:type="spellEnd"/>
+      <w:r>
+        <w:t xml:space="preserve"> de date</w:t>
+      </w:r>
+    </w:p>
+    <w:p>
+      <w:proofErr w:type="spellStart"/>
+      <w:r>
+        <w:t>Baza</w:t>
+      </w:r>
+      <w:proofErr w:type="spellEnd"/>
+      <w:r>
+        <w:t xml:space="preserve"> de date </w:t>
+      </w:r>
+      <w:proofErr w:type="spellStart"/>
+      <w:r>
+        <w:t>utilizata</w:t>
+      </w:r>
+      <w:proofErr w:type="spellEnd"/>
+      <w:r>
+        <w:t xml:space="preserve"> </w:t>
+      </w:r>
+      <w:proofErr w:type="spellStart"/>
+      <w:proofErr w:type="gramStart"/>
+      <w:r>
+        <w:t>va</w:t>
+      </w:r>
+      <w:proofErr w:type="spellEnd"/>
+      <w:proofErr w:type="gramEnd"/>
+      <w:r>
+        <w:t xml:space="preserve"> fi de tip </w:t>
+      </w:r>
+      <w:proofErr w:type="spellStart"/>
+      <w:r>
+        <w:t>MongoDB</w:t>
+      </w:r>
+      <w:proofErr w:type="spellEnd"/>
+      <w:r>
+        <w:t xml:space="preserve">. </w:t>
+      </w:r>
+      <w:proofErr w:type="spellStart"/>
+      <w:r>
+        <w:t>Vom</w:t>
+      </w:r>
+      <w:proofErr w:type="spellEnd"/>
+      <w:r>
+        <w:t xml:space="preserve"> </w:t>
+      </w:r>
+      <w:proofErr w:type="spellStart"/>
+      <w:r>
+        <w:t>avea</w:t>
+      </w:r>
+      <w:proofErr w:type="spellEnd"/>
+      <w:r>
+        <w:t xml:space="preserve"> </w:t>
+      </w:r>
+      <w:proofErr w:type="spellStart"/>
+      <w:r>
+        <w:t>mai</w:t>
+      </w:r>
+      <w:proofErr w:type="spellEnd"/>
+      <w:r>
+        <w:t xml:space="preserve"> </w:t>
+      </w:r>
+      <w:proofErr w:type="spellStart"/>
+      <w:r>
+        <w:t>multe</w:t>
+      </w:r>
+      <w:proofErr w:type="spellEnd"/>
+      <w:r>
+        <w:t xml:space="preserve"> </w:t>
+      </w:r>
+      <w:proofErr w:type="spellStart"/>
+      <w:r>
+        <w:t>colectii</w:t>
+      </w:r>
+      <w:proofErr w:type="spellEnd"/>
+      <w:r>
+        <w:t xml:space="preserve"> cu </w:t>
+      </w:r>
+      <w:proofErr w:type="spellStart"/>
+      <w:r>
+        <w:t>urmatoarele</w:t>
+      </w:r>
+      <w:proofErr w:type="spellEnd"/>
+      <w:r>
+        <w:t xml:space="preserve"> </w:t>
+      </w:r>
+      <w:proofErr w:type="spellStart"/>
+      <w:r>
+        <w:t>campuri</w:t>
+      </w:r>
+      <w:proofErr w:type="spellEnd"/>
+      <w:r>
+        <w:t>:</w:t>
       </w:r>
     </w:p>
     <w:p>
@@ -771,17 +2953,18 @@
         </w:numPr>
       </w:pPr>
       <w:r>
-        <w:lastRenderedPageBreak/>
-        <w:t xml:space="preserve">Administrator: 'username' &lt;string&gt;, </w:t>
-      </w:r>
-      <w:r>
-        <w:t>‘password’</w:t>
-      </w:r>
-      <w:r>
-        <w:t>&lt;string&gt;, 'email' &lt;string&gt;</w:t>
-      </w:r>
-      <w:r>
-        <w:t xml:space="preserve"> (colectia ‘admins’)</w:t>
+        <w:t>Administrator: 'username' &lt;string&gt;, ‘password’&lt;string&gt;, 'email' &lt;string&gt;</w:t>
+      </w:r>
+      <w:r>
+        <w:t xml:space="preserve"> (</w:t>
+      </w:r>
+      <w:proofErr w:type="spellStart"/>
+      <w:r>
+        <w:t>colectia</w:t>
+      </w:r>
+      <w:proofErr w:type="spellEnd"/>
+      <w:r>
+        <w:t xml:space="preserve"> ‘admins’)</w:t>
       </w:r>
     </w:p>
     <w:p>
@@ -797,11 +2980,41 @@
           <w:numId w:val="4"/>
         </w:numPr>
       </w:pPr>
-      <w:r>
-        <w:t>Utilizator: ‘username’ &lt;string&gt;, ‘password’ &lt;string&gt;, ‘email’ &lt;string&gt;</w:t>
-      </w:r>
-      <w:r>
-        <w:t>, ‘preferred_tags’ &lt;list(string)&gt;, ‘preferred_sources’ &lt;list(string)&gt; (colectia ‘users’)</w:t>
+      <w:proofErr w:type="spellStart"/>
+      <w:r>
+        <w:lastRenderedPageBreak/>
+        <w:t>Utilizator</w:t>
+      </w:r>
+      <w:proofErr w:type="spellEnd"/>
+      <w:r>
+        <w:t>: ‘username’ &lt;string&gt;, ‘password’ &lt;string&gt;, ‘email’ &lt;string&gt;</w:t>
+      </w:r>
+      <w:r>
+        <w:t>, ‘</w:t>
+      </w:r>
+      <w:proofErr w:type="spellStart"/>
+      <w:r>
+        <w:t>preferred_tags</w:t>
+      </w:r>
+      <w:proofErr w:type="spellEnd"/>
+      <w:r>
+        <w:t>’ &lt;list(string)&gt;, ‘</w:t>
+      </w:r>
+      <w:proofErr w:type="spellStart"/>
+      <w:r>
+        <w:t>preferred_sources</w:t>
+      </w:r>
+      <w:proofErr w:type="spellEnd"/>
+      <w:r>
+        <w:t>’ &lt;list(string)&gt; (</w:t>
+      </w:r>
+      <w:proofErr w:type="spellStart"/>
+      <w:r>
+        <w:t>colectia</w:t>
+      </w:r>
+      <w:proofErr w:type="spellEnd"/>
+      <w:r>
+        <w:t xml:space="preserve"> ‘users’)</w:t>
       </w:r>
     </w:p>
     <w:p>
@@ -817,17 +3030,21 @@
           <w:numId w:val="4"/>
         </w:numPr>
       </w:pPr>
-      <w:r>
-        <w:t>Articol: ‘title’ &lt;string&gt;, ‘content’ &lt;string&gt;, ‘image</w:t>
-      </w:r>
-      <w:r>
-        <w:t>’ &lt;BinDa</w:t>
-      </w:r>
-      <w:r>
-        <w:t>ta&gt;, 'tags' ["string"..], 'source</w:t>
-      </w:r>
-      <w:r>
-        <w:t xml:space="preserve">' { </w:t>
+      <w:proofErr w:type="spellStart"/>
+      <w:r>
+        <w:t>Articol</w:t>
+      </w:r>
+      <w:proofErr w:type="spellEnd"/>
+      <w:r>
+        <w:t>: ‘title’ &lt;string&gt;, ‘content’ &lt;string&gt;, ‘image’ &lt;</w:t>
+      </w:r>
+      <w:proofErr w:type="spellStart"/>
+      <w:r>
+        <w:t>BinData</w:t>
+      </w:r>
+      <w:proofErr w:type="spellEnd"/>
+      <w:r>
+        <w:t xml:space="preserve">&gt;, 'tags' ["string"..], 'source' { </w:t>
       </w:r>
       <w:r>
         <w:t>‘</w:t>
@@ -845,10 +3062,7 @@
         <w:t>‘</w:t>
       </w:r>
       <w:r>
-        <w:t>aut</w:t>
-      </w:r>
-      <w:r>
-        <w:t>h</w:t>
+        <w:t>auth</w:t>
       </w:r>
       <w:r>
         <w:t>or</w:t>
@@ -874,19 +3088,35 @@
       <w:r>
         <w:t>‘</w:t>
       </w:r>
-      <w:r>
-        <w:t>audio</w:t>
-      </w:r>
+      <w:proofErr w:type="spellStart"/>
+      <w:r>
+        <w:t>videoUrl</w:t>
+      </w:r>
+      <w:proofErr w:type="spellEnd"/>
       <w:r>
         <w:t>’</w:t>
+      </w:r>
+      <w:r>
+        <w:t xml:space="preserve"> &lt;</w:t>
+      </w:r>
+      <w:r>
+        <w:t>string</w:t>
       </w:r>
       <w:bookmarkStart w:id="6" w:name="_GoBack"/>
       <w:bookmarkEnd w:id="6"/>
       <w:r>
-        <w:t xml:space="preserve"> &lt;BinData&gt; - optional</w:t>
-      </w:r>
-      <w:r>
-        <w:t xml:space="preserve"> (colectia ‘users’)</w:t>
+        <w:t>&gt; - optional</w:t>
+      </w:r>
+      <w:r>
+        <w:t xml:space="preserve"> (</w:t>
+      </w:r>
+      <w:proofErr w:type="spellStart"/>
+      <w:r>
+        <w:t>colectia</w:t>
+      </w:r>
+      <w:proofErr w:type="spellEnd"/>
+      <w:r>
+        <w:t xml:space="preserve"> ‘users’)</w:t>
       </w:r>
     </w:p>
     <w:p>
@@ -898,8 +3128,114 @@
       <w:pPr>
         <w:contextualSpacing/>
       </w:pPr>
-      <w:r>
-        <w:t>Administratorul are drept de editare,adaugare,modificare a articolelor din baza de date prin intermediul interfatei, pentru a evita lucrul la linia de comanda.</w:t>
+      <w:proofErr w:type="spellStart"/>
+      <w:r>
+        <w:t>Administratorul</w:t>
+      </w:r>
+      <w:proofErr w:type="spellEnd"/>
+      <w:r>
+        <w:t xml:space="preserve"> are </w:t>
+      </w:r>
+      <w:proofErr w:type="spellStart"/>
+      <w:r>
+        <w:t>drept</w:t>
+      </w:r>
+      <w:proofErr w:type="spellEnd"/>
+      <w:r>
+        <w:t xml:space="preserve"> de </w:t>
+      </w:r>
+      <w:proofErr w:type="spellStart"/>
+      <w:r>
+        <w:t>editare</w:t>
+      </w:r>
+      <w:proofErr w:type="gramStart"/>
+      <w:r>
+        <w:t>,adaugare,modificare</w:t>
+      </w:r>
+      <w:proofErr w:type="spellEnd"/>
+      <w:proofErr w:type="gramEnd"/>
+      <w:r>
+        <w:t xml:space="preserve"> a </w:t>
+      </w:r>
+      <w:proofErr w:type="spellStart"/>
+      <w:r>
+        <w:t>articolelor</w:t>
+      </w:r>
+      <w:proofErr w:type="spellEnd"/>
+      <w:r>
+        <w:t xml:space="preserve"> din </w:t>
+      </w:r>
+      <w:proofErr w:type="spellStart"/>
+      <w:r>
+        <w:t>baza</w:t>
+      </w:r>
+      <w:proofErr w:type="spellEnd"/>
+      <w:r>
+        <w:t xml:space="preserve"> de date </w:t>
+      </w:r>
+      <w:proofErr w:type="spellStart"/>
+      <w:r>
+        <w:t>prin</w:t>
+      </w:r>
+      <w:proofErr w:type="spellEnd"/>
+      <w:r>
+        <w:t xml:space="preserve"> </w:t>
+      </w:r>
+      <w:proofErr w:type="spellStart"/>
+      <w:r>
+        <w:t>intermediul</w:t>
+      </w:r>
+      <w:proofErr w:type="spellEnd"/>
+      <w:r>
+        <w:t xml:space="preserve"> </w:t>
+      </w:r>
+      <w:proofErr w:type="spellStart"/>
+      <w:r>
+        <w:t>interfatei</w:t>
+      </w:r>
+      <w:proofErr w:type="spellEnd"/>
+      <w:r>
+        <w:t xml:space="preserve">, </w:t>
+      </w:r>
+      <w:proofErr w:type="spellStart"/>
+      <w:r>
+        <w:t>pentru</w:t>
+      </w:r>
+      <w:proofErr w:type="spellEnd"/>
+      <w:r>
+        <w:t xml:space="preserve"> a </w:t>
+      </w:r>
+      <w:proofErr w:type="spellStart"/>
+      <w:r>
+        <w:t>evita</w:t>
+      </w:r>
+      <w:proofErr w:type="spellEnd"/>
+      <w:r>
+        <w:t xml:space="preserve"> </w:t>
+      </w:r>
+      <w:proofErr w:type="spellStart"/>
+      <w:r>
+        <w:t>lucrul</w:t>
+      </w:r>
+      <w:proofErr w:type="spellEnd"/>
+      <w:r>
+        <w:t xml:space="preserve"> la </w:t>
+      </w:r>
+      <w:proofErr w:type="spellStart"/>
+      <w:r>
+        <w:t>linia</w:t>
+      </w:r>
+      <w:proofErr w:type="spellEnd"/>
+      <w:r>
+        <w:t xml:space="preserve"> de </w:t>
+      </w:r>
+      <w:proofErr w:type="spellStart"/>
+      <w:r>
+        <w:t>comanda</w:t>
+      </w:r>
+      <w:proofErr w:type="spellEnd"/>
+      <w:r>
+        <w:t>.</w:t>
       </w:r>
     </w:p>
     <w:p>
@@ -911,8 +3247,183 @@
       <w:pPr>
         <w:contextualSpacing/>
       </w:pPr>
-      <w:r>
-        <w:t>Articolele vor fi niste obiecte ce urmeaza structura de mai sus, continand o lista de taguri prin care front-end-ul va putea afisa utilizatorului articole in functie de preferintele personale.</w:t>
+      <w:proofErr w:type="spellStart"/>
+      <w:r>
+        <w:t>Articolele</w:t>
+      </w:r>
+      <w:proofErr w:type="spellEnd"/>
+      <w:r>
+        <w:t xml:space="preserve"> </w:t>
+      </w:r>
+      <w:proofErr w:type="spellStart"/>
+      <w:r>
+        <w:t>vor</w:t>
+      </w:r>
+      <w:proofErr w:type="spellEnd"/>
+      <w:r>
+        <w:t xml:space="preserve"> fi </w:t>
+      </w:r>
+      <w:proofErr w:type="spellStart"/>
+      <w:r>
+        <w:t>niste</w:t>
+      </w:r>
+      <w:proofErr w:type="spellEnd"/>
+      <w:r>
+        <w:t xml:space="preserve"> </w:t>
+      </w:r>
+      <w:proofErr w:type="spellStart"/>
+      <w:r>
+        <w:t>obiecte</w:t>
+      </w:r>
+      <w:proofErr w:type="spellEnd"/>
+      <w:r>
+        <w:t xml:space="preserve"> </w:t>
+      </w:r>
+      <w:proofErr w:type="spellStart"/>
+      <w:proofErr w:type="gramStart"/>
+      <w:r>
+        <w:t>ce</w:t>
+      </w:r>
+      <w:proofErr w:type="spellEnd"/>
+      <w:proofErr w:type="gramEnd"/>
+      <w:r>
+        <w:t xml:space="preserve"> </w:t>
+      </w:r>
+      <w:proofErr w:type="spellStart"/>
+      <w:r>
+        <w:t>urmeaza</w:t>
+      </w:r>
+      <w:proofErr w:type="spellEnd"/>
+      <w:r>
+        <w:t xml:space="preserve"> </w:t>
+      </w:r>
+      <w:proofErr w:type="spellStart"/>
+      <w:r>
+        <w:t>structura</w:t>
+      </w:r>
+      <w:proofErr w:type="spellEnd"/>
+      <w:r>
+        <w:t xml:space="preserve"> de </w:t>
+      </w:r>
+      <w:proofErr w:type="spellStart"/>
+      <w:r>
+        <w:t>mai</w:t>
+      </w:r>
+      <w:proofErr w:type="spellEnd"/>
+      <w:r>
+        <w:t xml:space="preserve"> </w:t>
+      </w:r>
+      <w:proofErr w:type="spellStart"/>
+      <w:r>
+        <w:t>sus</w:t>
+      </w:r>
+      <w:proofErr w:type="spellEnd"/>
+      <w:r>
+        <w:t xml:space="preserve">, </w:t>
+      </w:r>
+      <w:proofErr w:type="spellStart"/>
+      <w:r>
+        <w:t>continand</w:t>
+      </w:r>
+      <w:proofErr w:type="spellEnd"/>
+      <w:r>
+        <w:t xml:space="preserve"> o </w:t>
+      </w:r>
+      <w:proofErr w:type="spellStart"/>
+      <w:r>
+        <w:t>lista</w:t>
+      </w:r>
+      <w:proofErr w:type="spellEnd"/>
+      <w:r>
+        <w:t xml:space="preserve"> de </w:t>
+      </w:r>
+      <w:proofErr w:type="spellStart"/>
+      <w:r>
+        <w:t>taguri</w:t>
+      </w:r>
+      <w:proofErr w:type="spellEnd"/>
+      <w:r>
+        <w:t xml:space="preserve"> </w:t>
+      </w:r>
+      <w:proofErr w:type="spellStart"/>
+      <w:r>
+        <w:t>prin</w:t>
+      </w:r>
+      <w:proofErr w:type="spellEnd"/>
+      <w:r>
+        <w:t xml:space="preserve"> care front-end-</w:t>
+      </w:r>
+      <w:proofErr w:type="spellStart"/>
+      <w:r>
+        <w:t>ul</w:t>
+      </w:r>
+      <w:proofErr w:type="spellEnd"/>
+      <w:r>
+        <w:t xml:space="preserve"> </w:t>
+      </w:r>
+      <w:proofErr w:type="spellStart"/>
+      <w:r>
+        <w:t>va</w:t>
+      </w:r>
+      <w:proofErr w:type="spellEnd"/>
+      <w:r>
+        <w:t xml:space="preserve"> </w:t>
+      </w:r>
+      <w:proofErr w:type="spellStart"/>
+      <w:r>
+        <w:t>putea</w:t>
+      </w:r>
+      <w:proofErr w:type="spellEnd"/>
+      <w:r>
+        <w:t xml:space="preserve"> </w:t>
+      </w:r>
+      <w:proofErr w:type="spellStart"/>
+      <w:r>
+        <w:t>afisa</w:t>
+      </w:r>
+      <w:proofErr w:type="spellEnd"/>
+      <w:r>
+        <w:t xml:space="preserve"> </w:t>
+      </w:r>
+      <w:proofErr w:type="spellStart"/>
+      <w:r>
+        <w:t>utilizatorului</w:t>
+      </w:r>
+      <w:proofErr w:type="spellEnd"/>
+      <w:r>
+        <w:t xml:space="preserve"> </w:t>
+      </w:r>
+      <w:proofErr w:type="spellStart"/>
+      <w:r>
+        <w:t>articole</w:t>
+      </w:r>
+      <w:proofErr w:type="spellEnd"/>
+      <w:r>
+        <w:t xml:space="preserve"> in </w:t>
+      </w:r>
+      <w:proofErr w:type="spellStart"/>
+      <w:r>
+        <w:t>functie</w:t>
+      </w:r>
+      <w:proofErr w:type="spellEnd"/>
+      <w:r>
+        <w:t xml:space="preserve"> de </w:t>
+      </w:r>
+      <w:proofErr w:type="spellStart"/>
+      <w:r>
+        <w:t>preferintele</w:t>
+      </w:r>
+      <w:proofErr w:type="spellEnd"/>
+      <w:r>
+        <w:t xml:space="preserve"> </w:t>
+      </w:r>
+      <w:proofErr w:type="spellStart"/>
+      <w:r>
+        <w:t>personale</w:t>
+      </w:r>
+      <w:proofErr w:type="spellEnd"/>
+      <w:r>
+        <w:t>.</w:t>
       </w:r>
     </w:p>
     <w:p>
@@ -920,7 +3431,185 @@
         <w:contextualSpacing/>
       </w:pPr>
       <w:r>
-        <w:t>In momentul conectarii la site se vor alege prin intermediul unor checkbox-uri, de exemplu, niste categorii de stiri, iar aceste categorii vor duce la alegerea articolelor ce au in lista de tag-uri categoriile respective.</w:t>
+        <w:t xml:space="preserve">In </w:t>
+      </w:r>
+      <w:proofErr w:type="spellStart"/>
+      <w:r>
+        <w:t>momentul</w:t>
+      </w:r>
+      <w:proofErr w:type="spellEnd"/>
+      <w:r>
+        <w:t xml:space="preserve"> </w:t>
+      </w:r>
+      <w:proofErr w:type="spellStart"/>
+      <w:r>
+        <w:t>conectarii</w:t>
+      </w:r>
+      <w:proofErr w:type="spellEnd"/>
+      <w:r>
+        <w:t xml:space="preserve"> la site se </w:t>
+      </w:r>
+      <w:proofErr w:type="spellStart"/>
+      <w:r>
+        <w:t>vor</w:t>
+      </w:r>
+      <w:proofErr w:type="spellEnd"/>
+      <w:r>
+        <w:t xml:space="preserve"> </w:t>
+      </w:r>
+      <w:proofErr w:type="spellStart"/>
+      <w:r>
+        <w:t>alege</w:t>
+      </w:r>
+      <w:proofErr w:type="spellEnd"/>
+      <w:r>
+        <w:t xml:space="preserve"> </w:t>
+      </w:r>
+      <w:proofErr w:type="spellStart"/>
+      <w:r>
+        <w:t>prin</w:t>
+      </w:r>
+      <w:proofErr w:type="spellEnd"/>
+      <w:r>
+        <w:t xml:space="preserve"> </w:t>
+      </w:r>
+      <w:proofErr w:type="spellStart"/>
+      <w:r>
+        <w:t>intermediul</w:t>
+      </w:r>
+      <w:proofErr w:type="spellEnd"/>
+      <w:r>
+        <w:t xml:space="preserve"> </w:t>
+      </w:r>
+      <w:proofErr w:type="spellStart"/>
+      <w:r>
+        <w:t>unor</w:t>
+      </w:r>
+      <w:proofErr w:type="spellEnd"/>
+      <w:r>
+        <w:t xml:space="preserve"> checkbox-</w:t>
+      </w:r>
+      <w:proofErr w:type="spellStart"/>
+      <w:r>
+        <w:t>uri</w:t>
+      </w:r>
+      <w:proofErr w:type="spellEnd"/>
+      <w:r>
+        <w:t xml:space="preserve">, de </w:t>
+      </w:r>
+      <w:proofErr w:type="spellStart"/>
+      <w:r>
+        <w:t>exemplu</w:t>
+      </w:r>
+      <w:proofErr w:type="spellEnd"/>
+      <w:r>
+        <w:t xml:space="preserve">, </w:t>
+      </w:r>
+      <w:proofErr w:type="spellStart"/>
+      <w:r>
+        <w:t>niste</w:t>
+      </w:r>
+      <w:proofErr w:type="spellEnd"/>
+      <w:r>
+        <w:t xml:space="preserve"> </w:t>
+      </w:r>
+      <w:proofErr w:type="spellStart"/>
+      <w:r>
+        <w:t>categorii</w:t>
+      </w:r>
+      <w:proofErr w:type="spellEnd"/>
+      <w:r>
+        <w:t xml:space="preserve"> de </w:t>
+      </w:r>
+      <w:proofErr w:type="spellStart"/>
+      <w:r>
+        <w:t>stiri</w:t>
+      </w:r>
+      <w:proofErr w:type="spellEnd"/>
+      <w:r>
+        <w:t xml:space="preserve">, </w:t>
+      </w:r>
+      <w:proofErr w:type="spellStart"/>
+      <w:r>
+        <w:t>iar</w:t>
+      </w:r>
+      <w:proofErr w:type="spellEnd"/>
+      <w:r>
+        <w:t xml:space="preserve"> </w:t>
+      </w:r>
+      <w:proofErr w:type="spellStart"/>
+      <w:r>
+        <w:t>aceste</w:t>
+      </w:r>
+      <w:proofErr w:type="spellEnd"/>
+      <w:r>
+        <w:t xml:space="preserve"> </w:t>
+      </w:r>
+      <w:proofErr w:type="spellStart"/>
+      <w:r>
+        <w:t>categorii</w:t>
+      </w:r>
+      <w:proofErr w:type="spellEnd"/>
+      <w:r>
+        <w:t xml:space="preserve"> </w:t>
+      </w:r>
+      <w:proofErr w:type="spellStart"/>
+      <w:r>
+        <w:t>vor</w:t>
+      </w:r>
+      <w:proofErr w:type="spellEnd"/>
+      <w:r>
+        <w:t xml:space="preserve"> duce la </w:t>
+      </w:r>
+      <w:proofErr w:type="spellStart"/>
+      <w:r>
+        <w:t>alegerea</w:t>
+      </w:r>
+      <w:proofErr w:type="spellEnd"/>
+      <w:r>
+        <w:t xml:space="preserve"> </w:t>
+      </w:r>
+      <w:proofErr w:type="spellStart"/>
+      <w:r>
+        <w:t>articolelor</w:t>
+      </w:r>
+      <w:proofErr w:type="spellEnd"/>
+      <w:r>
+        <w:t xml:space="preserve"> </w:t>
+      </w:r>
+      <w:proofErr w:type="spellStart"/>
+      <w:proofErr w:type="gramStart"/>
+      <w:r>
+        <w:t>ce</w:t>
+      </w:r>
+      <w:proofErr w:type="spellEnd"/>
+      <w:proofErr w:type="gramEnd"/>
+      <w:r>
+        <w:t xml:space="preserve"> au in </w:t>
+      </w:r>
+      <w:proofErr w:type="spellStart"/>
+      <w:r>
+        <w:t>lista</w:t>
+      </w:r>
+      <w:proofErr w:type="spellEnd"/>
+      <w:r>
+        <w:t xml:space="preserve"> de tag-</w:t>
+      </w:r>
+      <w:proofErr w:type="spellStart"/>
+      <w:r>
+        <w:t>uri</w:t>
+      </w:r>
+      <w:proofErr w:type="spellEnd"/>
+      <w:r>
+        <w:t xml:space="preserve"> </w:t>
+      </w:r>
+      <w:proofErr w:type="spellStart"/>
+      <w:r>
+        <w:t>categoriile</w:t>
+      </w:r>
+      <w:proofErr w:type="spellEnd"/>
+      <w:r>
+        <w:t xml:space="preserve"> respective.</w:t>
       </w:r>
     </w:p>
     <w:p>
@@ -928,13 +3617,329 @@
         <w:contextualSpacing/>
       </w:pPr>
       <w:r>
-        <w:t xml:space="preserve">Se vor stoca si informatiile din articolele ce contin imagini sau </w:t>
-      </w:r>
+        <w:t xml:space="preserve">Se </w:t>
+      </w:r>
+      <w:proofErr w:type="spellStart"/>
+      <w:r>
+        <w:t>vor</w:t>
+      </w:r>
+      <w:proofErr w:type="spellEnd"/>
+      <w:r>
+        <w:t xml:space="preserve"> </w:t>
+      </w:r>
+      <w:proofErr w:type="spellStart"/>
+      <w:r>
+        <w:t>stoca</w:t>
+      </w:r>
+      <w:proofErr w:type="spellEnd"/>
+      <w:r>
+        <w:t xml:space="preserve"> </w:t>
+      </w:r>
+      <w:proofErr w:type="spellStart"/>
+      <w:r>
+        <w:t>si</w:t>
+      </w:r>
+      <w:proofErr w:type="spellEnd"/>
+      <w:r>
+        <w:t xml:space="preserve"> </w:t>
+      </w:r>
+      <w:proofErr w:type="spellStart"/>
+      <w:r>
+        <w:t>informatiile</w:t>
+      </w:r>
+      <w:proofErr w:type="spellEnd"/>
+      <w:r>
+        <w:t xml:space="preserve"> din </w:t>
+      </w:r>
+      <w:proofErr w:type="spellStart"/>
+      <w:r>
+        <w:t>articolele</w:t>
+      </w:r>
+      <w:proofErr w:type="spellEnd"/>
+      <w:r>
+        <w:t xml:space="preserve"> </w:t>
+      </w:r>
+      <w:proofErr w:type="spellStart"/>
+      <w:r>
+        <w:t>ce</w:t>
+      </w:r>
+      <w:proofErr w:type="spellEnd"/>
+      <w:r>
+        <w:t xml:space="preserve"> </w:t>
+      </w:r>
+      <w:proofErr w:type="spellStart"/>
+      <w:r>
+        <w:t>contin</w:t>
+      </w:r>
+      <w:proofErr w:type="spellEnd"/>
+      <w:r>
+        <w:t xml:space="preserve"> </w:t>
+      </w:r>
+      <w:proofErr w:type="spellStart"/>
+      <w:r>
+        <w:t>imagini</w:t>
+      </w:r>
+      <w:proofErr w:type="spellEnd"/>
+      <w:r>
+        <w:t xml:space="preserve"> </w:t>
+      </w:r>
+      <w:proofErr w:type="spellStart"/>
+      <w:r>
+        <w:t>sau</w:t>
+      </w:r>
+      <w:proofErr w:type="spellEnd"/>
+      <w:r>
+        <w:t xml:space="preserve"> </w:t>
+      </w:r>
+      <w:proofErr w:type="gramStart"/>
       <w:r>
         <w:t>audio</w:t>
       </w:r>
       <w:r>
-        <w:t>(stiri de exemplu), pentru a putea fi redate si prin intermediul site-ului nostru. De asemenea se vor pastra si informatii despre sursa articolului parsat in obiectul sursa ce contine site-ul sursa, autorul si data la care a fost postat articolul.</w:t>
+        <w:t>(</w:t>
+      </w:r>
+      <w:proofErr w:type="spellStart"/>
+      <w:proofErr w:type="gramEnd"/>
+      <w:r>
+        <w:t>stiri</w:t>
+      </w:r>
+      <w:proofErr w:type="spellEnd"/>
+      <w:r>
+        <w:t xml:space="preserve"> de </w:t>
+      </w:r>
+      <w:proofErr w:type="spellStart"/>
+      <w:r>
+        <w:t>exemplu</w:t>
+      </w:r>
+      <w:proofErr w:type="spellEnd"/>
+      <w:r>
+        <w:t xml:space="preserve">), </w:t>
+      </w:r>
+      <w:proofErr w:type="spellStart"/>
+      <w:r>
+        <w:t>pentru</w:t>
+      </w:r>
+      <w:proofErr w:type="spellEnd"/>
+      <w:r>
+        <w:t xml:space="preserve"> a </w:t>
+      </w:r>
+      <w:proofErr w:type="spellStart"/>
+      <w:r>
+        <w:t>putea</w:t>
+      </w:r>
+      <w:proofErr w:type="spellEnd"/>
+      <w:r>
+        <w:t xml:space="preserve"> fi </w:t>
+      </w:r>
+      <w:proofErr w:type="spellStart"/>
+      <w:r>
+        <w:t>redate</w:t>
+      </w:r>
+      <w:proofErr w:type="spellEnd"/>
+      <w:r>
+        <w:t xml:space="preserve"> </w:t>
+      </w:r>
+      <w:proofErr w:type="spellStart"/>
+      <w:r>
+        <w:t>si</w:t>
+      </w:r>
+      <w:proofErr w:type="spellEnd"/>
+      <w:r>
+        <w:t xml:space="preserve"> </w:t>
+      </w:r>
+      <w:proofErr w:type="spellStart"/>
+      <w:r>
+        <w:t>prin</w:t>
+      </w:r>
+      <w:proofErr w:type="spellEnd"/>
+      <w:r>
+        <w:t xml:space="preserve"> </w:t>
+      </w:r>
+      <w:proofErr w:type="spellStart"/>
+      <w:r>
+        <w:t>intermediul</w:t>
+      </w:r>
+      <w:proofErr w:type="spellEnd"/>
+      <w:r>
+        <w:t xml:space="preserve"> site-</w:t>
+      </w:r>
+      <w:proofErr w:type="spellStart"/>
+      <w:r>
+        <w:t>ului</w:t>
+      </w:r>
+      <w:proofErr w:type="spellEnd"/>
+      <w:r>
+        <w:t xml:space="preserve"> </w:t>
+      </w:r>
+      <w:proofErr w:type="spellStart"/>
+      <w:r>
+        <w:t>nostru</w:t>
+      </w:r>
+      <w:proofErr w:type="spellEnd"/>
+      <w:r>
+        <w:t xml:space="preserve">. De </w:t>
+      </w:r>
+      <w:proofErr w:type="spellStart"/>
+      <w:r>
+        <w:t>asemenea</w:t>
+      </w:r>
+      <w:proofErr w:type="spellEnd"/>
+      <w:r>
+        <w:t xml:space="preserve"> se </w:t>
+      </w:r>
+      <w:proofErr w:type="spellStart"/>
+      <w:r>
+        <w:t>vor</w:t>
+      </w:r>
+      <w:proofErr w:type="spellEnd"/>
+      <w:r>
+        <w:t xml:space="preserve"> </w:t>
+      </w:r>
+      <w:proofErr w:type="spellStart"/>
+      <w:r>
+        <w:t>pastra</w:t>
+      </w:r>
+      <w:proofErr w:type="spellEnd"/>
+      <w:r>
+        <w:t xml:space="preserve"> </w:t>
+      </w:r>
+      <w:proofErr w:type="spellStart"/>
+      <w:r>
+        <w:t>si</w:t>
+      </w:r>
+      <w:proofErr w:type="spellEnd"/>
+      <w:r>
+        <w:t xml:space="preserve"> </w:t>
+      </w:r>
+      <w:proofErr w:type="spellStart"/>
+      <w:r>
+        <w:t>informatii</w:t>
+      </w:r>
+      <w:proofErr w:type="spellEnd"/>
+      <w:r>
+        <w:t xml:space="preserve"> </w:t>
+      </w:r>
+      <w:proofErr w:type="spellStart"/>
+      <w:r>
+        <w:t>despre</w:t>
+      </w:r>
+      <w:proofErr w:type="spellEnd"/>
+      <w:r>
+        <w:t xml:space="preserve"> </w:t>
+      </w:r>
+      <w:proofErr w:type="spellStart"/>
+      <w:r>
+        <w:t>sursa</w:t>
+      </w:r>
+      <w:proofErr w:type="spellEnd"/>
+      <w:r>
+        <w:t xml:space="preserve"> </w:t>
+      </w:r>
+      <w:proofErr w:type="spellStart"/>
+      <w:r>
+        <w:t>articolului</w:t>
+      </w:r>
+      <w:proofErr w:type="spellEnd"/>
+      <w:r>
+        <w:t xml:space="preserve"> </w:t>
+      </w:r>
+      <w:proofErr w:type="spellStart"/>
+      <w:r>
+        <w:t>parsat</w:t>
+      </w:r>
+      <w:proofErr w:type="spellEnd"/>
+      <w:r>
+        <w:t xml:space="preserve"> in </w:t>
+      </w:r>
+      <w:proofErr w:type="spellStart"/>
+      <w:r>
+        <w:t>obiectul</w:t>
+      </w:r>
+      <w:proofErr w:type="spellEnd"/>
+      <w:r>
+        <w:t xml:space="preserve"> </w:t>
+      </w:r>
+      <w:proofErr w:type="spellStart"/>
+      <w:r>
+        <w:t>sursa</w:t>
+      </w:r>
+      <w:proofErr w:type="spellEnd"/>
+      <w:r>
+        <w:t xml:space="preserve"> </w:t>
+      </w:r>
+      <w:proofErr w:type="spellStart"/>
+      <w:proofErr w:type="gramStart"/>
+      <w:r>
+        <w:t>ce</w:t>
+      </w:r>
+      <w:proofErr w:type="spellEnd"/>
+      <w:proofErr w:type="gramEnd"/>
+      <w:r>
+        <w:t xml:space="preserve"> </w:t>
+      </w:r>
+      <w:proofErr w:type="spellStart"/>
+      <w:r>
+        <w:t>contine</w:t>
+      </w:r>
+      <w:proofErr w:type="spellEnd"/>
+      <w:r>
+        <w:t xml:space="preserve"> site-</w:t>
+      </w:r>
+      <w:proofErr w:type="spellStart"/>
+      <w:r>
+        <w:t>ul</w:t>
+      </w:r>
+      <w:proofErr w:type="spellEnd"/>
+      <w:r>
+        <w:t xml:space="preserve"> </w:t>
+      </w:r>
+      <w:proofErr w:type="spellStart"/>
+      <w:r>
+        <w:t>sursa</w:t>
+      </w:r>
+      <w:proofErr w:type="spellEnd"/>
+      <w:r>
+        <w:t xml:space="preserve">, </w:t>
+      </w:r>
+      <w:proofErr w:type="spellStart"/>
+      <w:r>
+        <w:t>autorul</w:t>
+      </w:r>
+      <w:proofErr w:type="spellEnd"/>
+      <w:r>
+        <w:t xml:space="preserve"> </w:t>
+      </w:r>
+      <w:proofErr w:type="spellStart"/>
+      <w:r>
+        <w:t>si</w:t>
+      </w:r>
+      <w:proofErr w:type="spellEnd"/>
+      <w:r>
+        <w:t xml:space="preserve"> data la care a </w:t>
+      </w:r>
+      <w:proofErr w:type="spellStart"/>
+      <w:r>
+        <w:t>fost</w:t>
+      </w:r>
+      <w:proofErr w:type="spellEnd"/>
+      <w:r>
+        <w:t xml:space="preserve"> </w:t>
+      </w:r>
+      <w:proofErr w:type="spellStart"/>
+      <w:r>
+        <w:t>postat</w:t>
+      </w:r>
+      <w:proofErr w:type="spellEnd"/>
+      <w:r>
+        <w:t xml:space="preserve"> </w:t>
+      </w:r>
+      <w:proofErr w:type="spellStart"/>
+      <w:r>
+        <w:t>articolul</w:t>
+      </w:r>
+      <w:proofErr w:type="spellEnd"/>
+      <w:r>
+        <w:t>.</w:t>
       </w:r>
     </w:p>
     <w:sectPr>

</xml_diff>

<commit_message>
[back-end] imageUrl instead of image
</commit_message>
<xml_diff>
--- a/Plan_Lucru_Backend.docx
+++ b/Plan_Lucru_Backend.docx
@@ -799,13 +799,19 @@
       <w:r>
         <w:t>t</w:t>
       </w:r>
+      <w:r>
+        <w:t>lul</w:t>
+      </w:r>
+      <w:r>
+        <w:t>, ‘content’ &lt;string&gt;, ‘image</w:t>
+      </w:r>
+      <w:r>
+        <w:t>Url’ &lt;string</w:t>
+      </w:r>
       <w:bookmarkStart w:id="6" w:name="_GoBack"/>
       <w:bookmarkEnd w:id="6"/>
       <w:r>
-        <w:t>lul</w:t>
-      </w:r>
-      <w:r>
-        <w:t xml:space="preserve">, ‘content’ &lt;string&gt;, ‘image’ &lt;BinData&gt;, 'tags' ["string"..], 'source' { </w:t>
+        <w:t xml:space="preserve">&gt;, 'tags' ["string"..], 'source' { </w:t>
       </w:r>
       <w:r>
         <w:t>‘</w:t>

</xml_diff>